<commit_message>
fixed up report and added methods and comments and questions for stine
</commit_message>
<xml_diff>
--- a/HSAProjectReport.docx
+++ b/HSAProjectReport.docx
@@ -167,7 +167,23 @@
           <w:rFonts w:ascii="Times New Roman" w:hAnsi="Times New Roman" w:cs="Times New Roman"/>
           <w:sz w:val="24"/>
         </w:rPr>
-        <w:t>Here is where the fully descriptive narrative including the basic theory behind what is trying to  be accomplished in the lab is.</w:t>
+        <w:t xml:space="preserve">Here is where the fully descriptive narrative including the basic theory behind what is trying </w:t>
+      </w:r>
+      <w:proofErr w:type="gramStart"/>
+      <w:r>
+        <w:rPr>
+          <w:rFonts w:ascii="Times New Roman" w:hAnsi="Times New Roman" w:cs="Times New Roman"/>
+          <w:sz w:val="24"/>
+        </w:rPr>
+        <w:t>to  be</w:t>
+      </w:r>
+      <w:proofErr w:type="gramEnd"/>
+      <w:r>
+        <w:rPr>
+          <w:rFonts w:ascii="Times New Roman" w:hAnsi="Times New Roman" w:cs="Times New Roman"/>
+          <w:sz w:val="24"/>
+        </w:rPr>
+        <w:t xml:space="preserve"> accomplished in the lab is.</w:t>
       </w:r>
     </w:p>
     <w:p>
@@ -1161,7 +1177,14 @@
           <w:rFonts w:ascii="Times New Roman" w:eastAsiaTheme="minorEastAsia" w:hAnsi="Times New Roman" w:cs="Times New Roman"/>
           <w:sz w:val="24"/>
         </w:rPr>
-        <w:t>. To find, Subtract 2 by D*</w:t>
+        <w:t>. To find</w:t>
+      </w:r>
+      <w:r>
+        <w:rPr>
+          <w:rFonts w:ascii="Times New Roman" w:eastAsiaTheme="minorEastAsia" w:hAnsi="Times New Roman" w:cs="Times New Roman"/>
+          <w:sz w:val="24"/>
+        </w:rPr>
+        <w:t xml:space="preserve"> </w:t>
       </w:r>
       <m:oMath>
         <m:sSub>
@@ -1189,11 +1212,58 @@
                 <w:rFonts w:ascii="Cambria Math" w:eastAsiaTheme="minorEastAsia" w:hAnsi="Cambria Math" w:cs="Times New Roman"/>
                 <w:sz w:val="24"/>
               </w:rPr>
+              <m:t>n</m:t>
+            </m:r>
+            <w:bookmarkStart w:id="0" w:name="_GoBack"/>
+            <w:bookmarkEnd w:id="0"/>
+          </m:sub>
+        </m:sSub>
+      </m:oMath>
+      <w:r>
+        <w:rPr>
+          <w:rFonts w:ascii="Times New Roman" w:eastAsiaTheme="minorEastAsia" w:hAnsi="Times New Roman" w:cs="Times New Roman"/>
+          <w:sz w:val="24"/>
+        </w:rPr>
+        <w:t>, Subtract 2 by D*</w:t>
+      </w:r>
+      <m:oMath>
+        <m:sSub>
+          <m:sSubPr>
+            <m:ctrlPr>
+              <w:rPr>
+                <w:rFonts w:ascii="Cambria Math" w:eastAsiaTheme="minorEastAsia" w:hAnsi="Cambria Math" w:cs="Times New Roman"/>
+                <w:i/>
+                <w:sz w:val="24"/>
+              </w:rPr>
+            </m:ctrlPr>
+          </m:sSubPr>
+          <m:e>
+            <m:r>
+              <w:rPr>
+                <w:rFonts w:ascii="Cambria Math" w:eastAsiaTheme="minorEastAsia" w:hAnsi="Cambria Math" w:cs="Times New Roman"/>
+                <w:sz w:val="24"/>
+              </w:rPr>
+              <m:t>K</m:t>
+            </m:r>
+          </m:e>
+          <m:sub>
+            <m:r>
+              <w:rPr>
+                <w:rFonts w:ascii="Cambria Math" w:eastAsiaTheme="minorEastAsia" w:hAnsi="Cambria Math" w:cs="Times New Roman"/>
+                <w:sz w:val="24"/>
+              </w:rPr>
               <m:t>n-1</m:t>
             </m:r>
           </m:sub>
         </m:sSub>
       </m:oMath>
+      <w:r>
+        <w:rPr>
+          <w:rFonts w:ascii="Times New Roman" w:eastAsiaTheme="minorEastAsia" w:hAnsi="Times New Roman" w:cs="Times New Roman"/>
+          <w:sz w:val="24"/>
+        </w:rPr>
+        <w:t xml:space="preserve"> and add the ULP</w:t>
+      </w:r>
       <w:r>
         <w:rPr>
           <w:rFonts w:ascii="Times New Roman" w:eastAsiaTheme="minorEastAsia" w:hAnsi="Times New Roman" w:cs="Times New Roman"/>
@@ -1545,14 +1615,7 @@
                 <w:rFonts w:ascii="Cambria Math" w:eastAsiaTheme="minorEastAsia" w:hAnsi="Cambria Math" w:cs="Times New Roman"/>
                 <w:sz w:val="24"/>
               </w:rPr>
-              <m:t xml:space="preserve">  .  .  .  </m:t>
-            </m:r>
-            <m:r>
-              <w:rPr>
-                <w:rFonts w:ascii="Cambria Math" w:eastAsiaTheme="minorEastAsia" w:hAnsi="Cambria Math" w:cs="Times New Roman"/>
-                <w:sz w:val="24"/>
-              </w:rPr>
-              <m:t>K</m:t>
+              <m:t xml:space="preserve">  .  .  .  K</m:t>
             </m:r>
           </m:e>
           <m:sub>
@@ -1649,6 +1712,71 @@
         </w:rPr>
         <w:t>.</w:t>
       </w:r>
+      <w:r>
+        <w:rPr>
+          <w:rFonts w:ascii="Times New Roman" w:eastAsiaTheme="minorEastAsia" w:hAnsi="Times New Roman" w:cs="Times New Roman"/>
+          <w:noProof/>
+          <w:sz w:val="24"/>
+        </w:rPr>
+        <w:t xml:space="preserve"> </w:t>
+      </w:r>
+      <w:r>
+        <w:rPr>
+          <w:rFonts w:ascii="Times New Roman" w:eastAsiaTheme="minorEastAsia" w:hAnsi="Times New Roman" w:cs="Times New Roman"/>
+          <w:noProof/>
+          <w:sz w:val="24"/>
+        </w:rPr>
+        <w:drawing>
+          <wp:inline distT="0" distB="0" distL="0" distR="0" wp14:anchorId="05438AAA" wp14:editId="0B2B5096">
+            <wp:extent cx="5929630" cy="2981740"/>
+            <wp:effectExtent l="0" t="0" r="0" b="9525"/>
+            <wp:docPr id="2" name="Picture 2" descr="C:\Users\Caleb\AppData\Local\Microsoft\Windows\INetCache\Content.Word\Doc Apr 28, 2021, 3.03-1.jpg"/>
+            <wp:cNvGraphicFramePr>
+              <a:graphicFrameLocks xmlns:a="http://schemas.openxmlformats.org/drawingml/2006/main" noChangeAspect="1"/>
+            </wp:cNvGraphicFramePr>
+            <a:graphic xmlns:a="http://schemas.openxmlformats.org/drawingml/2006/main">
+              <a:graphicData uri="http://schemas.openxmlformats.org/drawingml/2006/picture">
+                <pic:pic xmlns:pic="http://schemas.openxmlformats.org/drawingml/2006/picture">
+                  <pic:nvPicPr>
+                    <pic:cNvPr id="0" name="Picture 8" descr="C:\Users\Caleb\AppData\Local\Microsoft\Windows\INetCache\Content.Word\Doc Apr 28, 2021, 3.03-1.jpg"/>
+                    <pic:cNvPicPr>
+                      <a:picLocks noChangeAspect="1" noChangeArrowheads="1"/>
+                    </pic:cNvPicPr>
+                  </pic:nvPicPr>
+                  <pic:blipFill>
+                    <a:blip r:embed="rId6" cstate="print">
+                      <a:lum contrast="40000"/>
+                      <a:grayscl/>
+                      <a:extLst>
+                        <a:ext uri="{28A0092B-C50C-407E-A947-70E740481C1C}">
+                          <a14:useLocalDpi xmlns:a14="http://schemas.microsoft.com/office/drawing/2010/main" val="0"/>
+                        </a:ext>
+                      </a:extLst>
+                    </a:blip>
+                    <a:srcRect/>
+                    <a:stretch>
+                      <a:fillRect/>
+                    </a:stretch>
+                  </pic:blipFill>
+                  <pic:spPr bwMode="auto">
+                    <a:xfrm>
+                      <a:off x="0" y="0"/>
+                      <a:ext cx="5953714" cy="2993851"/>
+                    </a:xfrm>
+                    <a:prstGeom prst="rect">
+                      <a:avLst/>
+                    </a:prstGeom>
+                    <a:noFill/>
+                    <a:ln>
+                      <a:noFill/>
+                    </a:ln>
+                  </pic:spPr>
+                </pic:pic>
+              </a:graphicData>
+            </a:graphic>
+          </wp:inline>
+        </w:drawing>
+      </w:r>
     </w:p>
     <w:p>
       <w:pPr>
@@ -1660,13 +1788,6 @@
           <w:sz w:val="24"/>
         </w:rPr>
       </w:pPr>
-      <w:r>
-        <w:rPr>
-          <w:rFonts w:ascii="Times New Roman" w:eastAsiaTheme="minorEastAsia" w:hAnsi="Times New Roman" w:cs="Times New Roman"/>
-          <w:sz w:val="24"/>
-        </w:rPr>
-        <w:t>Insert picture of the structure</w:t>
-      </w:r>
     </w:p>
     <w:p>
       <w:pPr>
@@ -1678,7 +1799,63 @@
           <w:rFonts w:ascii="Times New Roman" w:eastAsiaTheme="minorEastAsia" w:hAnsi="Times New Roman" w:cs="Times New Roman"/>
           <w:sz w:val="24"/>
         </w:rPr>
-        <w:t xml:space="preserve">The Block Diagram starts with a multiplier as our centerpiece, being fed into by two multipliers, One picking between the IA and </w:t>
+        <w:t xml:space="preserve">The Block Diagram starts with a multiplier as </w:t>
+      </w:r>
+      <w:r>
+        <w:rPr>
+          <w:rFonts w:ascii="Times New Roman" w:eastAsiaTheme="minorEastAsia" w:hAnsi="Times New Roman" w:cs="Times New Roman"/>
+          <w:sz w:val="24"/>
+        </w:rPr>
+        <w:t>the</w:t>
+      </w:r>
+      <w:r>
+        <w:rPr>
+          <w:rFonts w:ascii="Times New Roman" w:eastAsiaTheme="minorEastAsia" w:hAnsi="Times New Roman" w:cs="Times New Roman"/>
+          <w:sz w:val="24"/>
+        </w:rPr>
+        <w:t xml:space="preserve"> centerpiece, </w:t>
+      </w:r>
+      <w:r>
+        <w:rPr>
+          <w:rFonts w:ascii="Times New Roman" w:eastAsiaTheme="minorEastAsia" w:hAnsi="Times New Roman" w:cs="Times New Roman"/>
+          <w:sz w:val="24"/>
+        </w:rPr>
+        <w:t xml:space="preserve">made from the supplied RCA from the class, </w:t>
+      </w:r>
+      <w:r>
+        <w:rPr>
+          <w:rFonts w:ascii="Times New Roman" w:eastAsiaTheme="minorEastAsia" w:hAnsi="Times New Roman" w:cs="Times New Roman"/>
+          <w:sz w:val="24"/>
+        </w:rPr>
+        <w:t xml:space="preserve">being fed into by two </w:t>
+      </w:r>
+      <w:r>
+        <w:rPr>
+          <w:rFonts w:ascii="Times New Roman" w:eastAsiaTheme="minorEastAsia" w:hAnsi="Times New Roman" w:cs="Times New Roman"/>
+          <w:sz w:val="24"/>
+        </w:rPr>
+        <w:t>muxes</w:t>
+      </w:r>
+      <w:r>
+        <w:rPr>
+          <w:rFonts w:ascii="Times New Roman" w:eastAsiaTheme="minorEastAsia" w:hAnsi="Times New Roman" w:cs="Times New Roman"/>
+          <w:sz w:val="24"/>
+        </w:rPr>
+        <w:t xml:space="preserve">, One </w:t>
+      </w:r>
+      <w:r>
+        <w:rPr>
+          <w:rFonts w:ascii="Times New Roman" w:eastAsiaTheme="minorEastAsia" w:hAnsi="Times New Roman" w:cs="Times New Roman"/>
+          <w:sz w:val="24"/>
+        </w:rPr>
+        <w:t>picks</w:t>
+      </w:r>
+      <w:r>
+        <w:rPr>
+          <w:rFonts w:ascii="Times New Roman" w:eastAsiaTheme="minorEastAsia" w:hAnsi="Times New Roman" w:cs="Times New Roman"/>
+          <w:sz w:val="24"/>
+        </w:rPr>
+        <w:t xml:space="preserve"> between the IA and </w:t>
       </w:r>
       <m:oMath>
         <m:sSub>
@@ -1892,7 +2069,21 @@
           <w:rFonts w:ascii="Times New Roman" w:eastAsiaTheme="minorEastAsia" w:hAnsi="Times New Roman" w:cs="Times New Roman"/>
           <w:sz w:val="24"/>
         </w:rPr>
-        <w:t xml:space="preserve">. The results of the multiplied are stored in either the </w:t>
+        <w:t xml:space="preserve">. The results of the </w:t>
+      </w:r>
+      <w:r>
+        <w:rPr>
+          <w:rFonts w:ascii="Times New Roman" w:eastAsiaTheme="minorEastAsia" w:hAnsi="Times New Roman" w:cs="Times New Roman"/>
+          <w:sz w:val="24"/>
+        </w:rPr>
+        <w:t>multiplier</w:t>
+      </w:r>
+      <w:r>
+        <w:rPr>
+          <w:rFonts w:ascii="Times New Roman" w:eastAsiaTheme="minorEastAsia" w:hAnsi="Times New Roman" w:cs="Times New Roman"/>
+          <w:sz w:val="24"/>
+        </w:rPr>
+        <w:t xml:space="preserve"> are stored in either the </w:t>
       </w:r>
       <m:oMath>
         <m:sSub>
@@ -1968,7 +2159,21 @@
           <w:rFonts w:ascii="Times New Roman" w:eastAsiaTheme="minorEastAsia" w:hAnsi="Times New Roman" w:cs="Times New Roman"/>
           <w:sz w:val="24"/>
         </w:rPr>
-        <w:t xml:space="preserve">, or it feeds into the one’s compliment register, which finds </w:t>
+        <w:t>, or it</w:t>
+      </w:r>
+      <w:r>
+        <w:rPr>
+          <w:rFonts w:ascii="Times New Roman" w:eastAsiaTheme="minorEastAsia" w:hAnsi="Times New Roman" w:cs="Times New Roman"/>
+          <w:sz w:val="24"/>
+        </w:rPr>
+        <w:t xml:space="preserve"> feeds into the one’s compliment matrix</w:t>
+      </w:r>
+      <w:r>
+        <w:rPr>
+          <w:rFonts w:ascii="Times New Roman" w:eastAsiaTheme="minorEastAsia" w:hAnsi="Times New Roman" w:cs="Times New Roman"/>
+          <w:sz w:val="24"/>
+        </w:rPr>
+        <w:t xml:space="preserve">, which finds </w:t>
       </w:r>
       <m:oMath>
         <m:sSub>
@@ -1996,14 +2201,7 @@
                 <w:rFonts w:ascii="Cambria Math" w:eastAsiaTheme="minorEastAsia" w:hAnsi="Cambria Math" w:cs="Times New Roman"/>
                 <w:sz w:val="24"/>
               </w:rPr>
-              <m:t>n</m:t>
-            </m:r>
-            <m:r>
-              <w:rPr>
-                <w:rFonts w:ascii="Cambria Math" w:eastAsiaTheme="minorEastAsia" w:hAnsi="Cambria Math" w:cs="Times New Roman"/>
-                <w:sz w:val="24"/>
-              </w:rPr>
-              <m:t>+1</m:t>
+              <m:t>n+1</m:t>
             </m:r>
           </m:sub>
         </m:sSub>
@@ -2013,6 +2211,51 @@
           <w:rFonts w:ascii="Times New Roman" w:eastAsiaTheme="minorEastAsia" w:hAnsi="Times New Roman" w:cs="Times New Roman"/>
           <w:sz w:val="24"/>
         </w:rPr>
+        <w:t xml:space="preserve">, and is stored into the </w:t>
+      </w:r>
+      <m:oMath>
+        <m:sSub>
+          <m:sSubPr>
+            <m:ctrlPr>
+              <w:rPr>
+                <w:rFonts w:ascii="Cambria Math" w:eastAsiaTheme="minorEastAsia" w:hAnsi="Cambria Math" w:cs="Times New Roman"/>
+                <w:i/>
+                <w:sz w:val="24"/>
+              </w:rPr>
+            </m:ctrlPr>
+          </m:sSubPr>
+          <m:e>
+            <m:r>
+              <w:rPr>
+                <w:rFonts w:ascii="Cambria Math" w:eastAsiaTheme="minorEastAsia" w:hAnsi="Cambria Math" w:cs="Times New Roman"/>
+                <w:sz w:val="24"/>
+              </w:rPr>
+              <m:t>K</m:t>
+            </m:r>
+          </m:e>
+          <m:sub>
+            <m:r>
+              <w:rPr>
+                <w:rFonts w:ascii="Cambria Math" w:eastAsiaTheme="minorEastAsia" w:hAnsi="Cambria Math" w:cs="Times New Roman"/>
+                <w:sz w:val="24"/>
+              </w:rPr>
+              <m:t>n+1</m:t>
+            </m:r>
+          </m:sub>
+        </m:sSub>
+      </m:oMath>
+      <w:r>
+        <w:rPr>
+          <w:rFonts w:ascii="Times New Roman" w:eastAsiaTheme="minorEastAsia" w:hAnsi="Times New Roman" w:cs="Times New Roman"/>
+          <w:sz w:val="24"/>
+        </w:rPr>
+        <w:t xml:space="preserve"> register</w:t>
+      </w:r>
+      <w:r>
+        <w:rPr>
+          <w:rFonts w:ascii="Times New Roman" w:eastAsiaTheme="minorEastAsia" w:hAnsi="Times New Roman" w:cs="Times New Roman"/>
+          <w:sz w:val="24"/>
+        </w:rPr>
         <w:t>. Finally, the IA is picked from the 14</w:t>
       </w:r>
       <w:r>
@@ -2045,36 +2288,6 @@
         </w:rPr>
         <w:t xml:space="preserve"> bits from D.</w:t>
       </w:r>
-      <w:bookmarkStart w:id="0" w:name="_GoBack"/>
-      <w:bookmarkEnd w:id="0"/>
-    </w:p>
-    <w:p>
-      <w:pPr>
-        <w:pStyle w:val="ListParagraph"/>
-        <w:numPr>
-          <w:ilvl w:val="0"/>
-          <w:numId w:val="5"/>
-        </w:numPr>
-        <w:spacing w:after="0" w:line="480" w:lineRule="auto"/>
-        <w:rPr>
-          <w:rFonts w:ascii="Times New Roman" w:hAnsi="Times New Roman" w:cs="Times New Roman"/>
-          <w:sz w:val="24"/>
-        </w:rPr>
-      </w:pPr>
-      <w:r>
-        <w:rPr>
-          <w:rFonts w:ascii="Times New Roman" w:hAnsi="Times New Roman" w:cs="Times New Roman"/>
-          <w:sz w:val="24"/>
-        </w:rPr>
-        <w:t>E</w:t>
-      </w:r>
-      <w:r>
-        <w:rPr>
-          <w:rFonts w:ascii="Times New Roman" w:hAnsi="Times New Roman" w:cs="Times New Roman"/>
-          <w:sz w:val="24"/>
-        </w:rPr>
-        <w:t>ach part we’re using, and how it’s implemented</w:t>
-      </w:r>
     </w:p>
     <w:p>
       <w:pPr>
@@ -2092,6 +2305,1284 @@
         </w:rPr>
         <w:t>Results</w:t>
       </w:r>
+    </w:p>
+    <w:p>
+      <w:pPr>
+        <w:spacing w:after="0" w:line="480" w:lineRule="auto"/>
+        <w:rPr>
+          <w:rFonts w:ascii="Times New Roman" w:hAnsi="Times New Roman" w:cs="Times New Roman"/>
+          <w:sz w:val="24"/>
+        </w:rPr>
+      </w:pPr>
+      <w:r>
+        <w:rPr>
+          <w:rFonts w:ascii="Times New Roman" w:hAnsi="Times New Roman" w:cs="Times New Roman"/>
+          <w:sz w:val="24"/>
+        </w:rPr>
+        <w:tab/>
+        <w:t>To test all of the parts for this, since there was no physical design, all parts where tested in a test bench in modelsim to test all of our base conditions for each part to make sure they were working correctly, below are tables of tested values for each part.</w:t>
+      </w:r>
+    </w:p>
+    <w:tbl>
+      <w:tblPr>
+        <w:tblStyle w:val="PlainTable5"/>
+        <w:tblW w:w="0" w:type="auto"/>
+        <w:tblLook w:val="04A0" w:firstRow="1" w:lastRow="0" w:firstColumn="1" w:lastColumn="0" w:noHBand="0" w:noVBand="1"/>
+      </w:tblPr>
+      <w:tblGrid>
+        <w:gridCol w:w="2337"/>
+        <w:gridCol w:w="2337"/>
+        <w:gridCol w:w="2338"/>
+        <w:gridCol w:w="2338"/>
+      </w:tblGrid>
+      <w:tr>
+        <w:trPr>
+          <w:cnfStyle w:val="100000000000" w:firstRow="1" w:lastRow="0" w:firstColumn="0" w:lastColumn="0" w:oddVBand="0" w:evenVBand="0" w:oddHBand="0" w:evenHBand="0" w:firstRowFirstColumn="0" w:firstRowLastColumn="0" w:lastRowFirstColumn="0" w:lastRowLastColumn="0"/>
+        </w:trPr>
+        <w:tc>
+          <w:tcPr>
+            <w:cnfStyle w:val="001000000100" w:firstRow="0" w:lastRow="0" w:firstColumn="1" w:lastColumn="0" w:oddVBand="0" w:evenVBand="0" w:oddHBand="0" w:evenHBand="0" w:firstRowFirstColumn="1" w:firstRowLastColumn="0" w:lastRowFirstColumn="0" w:lastRowLastColumn="0"/>
+            <w:tcW w:w="2337" w:type="dxa"/>
+          </w:tcPr>
+          <w:p>
+            <w:pPr>
+              <w:spacing w:line="480" w:lineRule="auto"/>
+              <w:rPr>
+                <w:rFonts w:ascii="Times New Roman" w:hAnsi="Times New Roman" w:cs="Times New Roman"/>
+                <w:sz w:val="24"/>
+              </w:rPr>
+            </w:pPr>
+            <w:r>
+              <w:rPr>
+                <w:rFonts w:ascii="Times New Roman" w:hAnsi="Times New Roman" w:cs="Times New Roman"/>
+                <w:sz w:val="24"/>
+              </w:rPr>
+              <w:t>Mux2</w:t>
+            </w:r>
+          </w:p>
+        </w:tc>
+        <w:tc>
+          <w:tcPr>
+            <w:tcW w:w="2337" w:type="dxa"/>
+          </w:tcPr>
+          <w:p>
+            <w:pPr>
+              <w:spacing w:line="480" w:lineRule="auto"/>
+              <w:cnfStyle w:val="100000000000" w:firstRow="1" w:lastRow="0" w:firstColumn="0" w:lastColumn="0" w:oddVBand="0" w:evenVBand="0" w:oddHBand="0" w:evenHBand="0" w:firstRowFirstColumn="0" w:firstRowLastColumn="0" w:lastRowFirstColumn="0" w:lastRowLastColumn="0"/>
+              <w:rPr>
+                <w:rFonts w:ascii="Times New Roman" w:hAnsi="Times New Roman" w:cs="Times New Roman"/>
+                <w:sz w:val="24"/>
+              </w:rPr>
+            </w:pPr>
+            <w:r>
+              <w:rPr>
+                <w:rFonts w:ascii="Times New Roman" w:hAnsi="Times New Roman" w:cs="Times New Roman"/>
+                <w:sz w:val="24"/>
+              </w:rPr>
+              <w:t>Input A</w:t>
+            </w:r>
+          </w:p>
+        </w:tc>
+        <w:tc>
+          <w:tcPr>
+            <w:tcW w:w="2338" w:type="dxa"/>
+          </w:tcPr>
+          <w:p>
+            <w:pPr>
+              <w:spacing w:line="480" w:lineRule="auto"/>
+              <w:cnfStyle w:val="100000000000" w:firstRow="1" w:lastRow="0" w:firstColumn="0" w:lastColumn="0" w:oddVBand="0" w:evenVBand="0" w:oddHBand="0" w:evenHBand="0" w:firstRowFirstColumn="0" w:firstRowLastColumn="0" w:lastRowFirstColumn="0" w:lastRowLastColumn="0"/>
+              <w:rPr>
+                <w:rFonts w:ascii="Times New Roman" w:hAnsi="Times New Roman" w:cs="Times New Roman"/>
+                <w:sz w:val="24"/>
+              </w:rPr>
+            </w:pPr>
+            <w:r>
+              <w:rPr>
+                <w:rFonts w:ascii="Times New Roman" w:hAnsi="Times New Roman" w:cs="Times New Roman"/>
+                <w:sz w:val="24"/>
+              </w:rPr>
+              <w:t>Input S</w:t>
+            </w:r>
+          </w:p>
+        </w:tc>
+        <w:tc>
+          <w:tcPr>
+            <w:tcW w:w="2338" w:type="dxa"/>
+          </w:tcPr>
+          <w:p>
+            <w:pPr>
+              <w:spacing w:line="480" w:lineRule="auto"/>
+              <w:cnfStyle w:val="100000000000" w:firstRow="1" w:lastRow="0" w:firstColumn="0" w:lastColumn="0" w:oddVBand="0" w:evenVBand="0" w:oddHBand="0" w:evenHBand="0" w:firstRowFirstColumn="0" w:firstRowLastColumn="0" w:lastRowFirstColumn="0" w:lastRowLastColumn="0"/>
+              <w:rPr>
+                <w:rFonts w:ascii="Times New Roman" w:hAnsi="Times New Roman" w:cs="Times New Roman"/>
+                <w:sz w:val="24"/>
+              </w:rPr>
+            </w:pPr>
+            <w:r>
+              <w:rPr>
+                <w:rFonts w:ascii="Times New Roman" w:hAnsi="Times New Roman" w:cs="Times New Roman"/>
+                <w:sz w:val="24"/>
+              </w:rPr>
+              <w:t>Output D</w:t>
+            </w:r>
+          </w:p>
+        </w:tc>
+      </w:tr>
+      <w:tr>
+        <w:trPr>
+          <w:cnfStyle w:val="000000100000" w:firstRow="0" w:lastRow="0" w:firstColumn="0" w:lastColumn="0" w:oddVBand="0" w:evenVBand="0" w:oddHBand="1" w:evenHBand="0" w:firstRowFirstColumn="0" w:firstRowLastColumn="0" w:lastRowFirstColumn="0" w:lastRowLastColumn="0"/>
+        </w:trPr>
+        <w:tc>
+          <w:tcPr>
+            <w:cnfStyle w:val="001000000000" w:firstRow="0" w:lastRow="0" w:firstColumn="1" w:lastColumn="0" w:oddVBand="0" w:evenVBand="0" w:oddHBand="0" w:evenHBand="0" w:firstRowFirstColumn="0" w:firstRowLastColumn="0" w:lastRowFirstColumn="0" w:lastRowLastColumn="0"/>
+            <w:tcW w:w="2337" w:type="dxa"/>
+          </w:tcPr>
+          <w:p>
+            <w:pPr>
+              <w:spacing w:line="480" w:lineRule="auto"/>
+              <w:rPr>
+                <w:rFonts w:ascii="Times New Roman" w:hAnsi="Times New Roman" w:cs="Times New Roman"/>
+                <w:sz w:val="24"/>
+              </w:rPr>
+            </w:pPr>
+            <w:r>
+              <w:rPr>
+                <w:rFonts w:ascii="Times New Roman" w:hAnsi="Times New Roman" w:cs="Times New Roman"/>
+                <w:sz w:val="24"/>
+              </w:rPr>
+              <w:t>Test1</w:t>
+            </w:r>
+          </w:p>
+        </w:tc>
+        <w:tc>
+          <w:tcPr>
+            <w:tcW w:w="2337" w:type="dxa"/>
+          </w:tcPr>
+          <w:p>
+            <w:pPr>
+              <w:spacing w:line="480" w:lineRule="auto"/>
+              <w:cnfStyle w:val="000000100000" w:firstRow="0" w:lastRow="0" w:firstColumn="0" w:lastColumn="0" w:oddVBand="0" w:evenVBand="0" w:oddHBand="1" w:evenHBand="0" w:firstRowFirstColumn="0" w:firstRowLastColumn="0" w:lastRowFirstColumn="0" w:lastRowLastColumn="0"/>
+              <w:rPr>
+                <w:rFonts w:ascii="Times New Roman" w:hAnsi="Times New Roman" w:cs="Times New Roman"/>
+                <w:sz w:val="24"/>
+              </w:rPr>
+            </w:pPr>
+            <w:r>
+              <w:rPr>
+                <w:rFonts w:ascii="Times New Roman" w:hAnsi="Times New Roman" w:cs="Times New Roman"/>
+                <w:sz w:val="24"/>
+              </w:rPr>
+              <w:t>$random</w:t>
+            </w:r>
+          </w:p>
+        </w:tc>
+        <w:tc>
+          <w:tcPr>
+            <w:tcW w:w="2338" w:type="dxa"/>
+          </w:tcPr>
+          <w:p>
+            <w:pPr>
+              <w:spacing w:line="480" w:lineRule="auto"/>
+              <w:cnfStyle w:val="000000100000" w:firstRow="0" w:lastRow="0" w:firstColumn="0" w:lastColumn="0" w:oddVBand="0" w:evenVBand="0" w:oddHBand="1" w:evenHBand="0" w:firstRowFirstColumn="0" w:firstRowLastColumn="0" w:lastRowFirstColumn="0" w:lastRowLastColumn="0"/>
+              <w:rPr>
+                <w:rFonts w:ascii="Times New Roman" w:hAnsi="Times New Roman" w:cs="Times New Roman"/>
+                <w:sz w:val="24"/>
+              </w:rPr>
+            </w:pPr>
+            <w:r>
+              <w:rPr>
+                <w:rFonts w:ascii="Times New Roman" w:hAnsi="Times New Roman" w:cs="Times New Roman"/>
+                <w:sz w:val="24"/>
+              </w:rPr>
+              <w:t>0</w:t>
+            </w:r>
+          </w:p>
+        </w:tc>
+        <w:tc>
+          <w:tcPr>
+            <w:tcW w:w="2338" w:type="dxa"/>
+          </w:tcPr>
+          <w:p>
+            <w:pPr>
+              <w:spacing w:line="480" w:lineRule="auto"/>
+              <w:cnfStyle w:val="000000100000" w:firstRow="0" w:lastRow="0" w:firstColumn="0" w:lastColumn="0" w:oddVBand="0" w:evenVBand="0" w:oddHBand="1" w:evenHBand="0" w:firstRowFirstColumn="0" w:firstRowLastColumn="0" w:lastRowFirstColumn="0" w:lastRowLastColumn="0"/>
+              <w:rPr>
+                <w:rFonts w:ascii="Times New Roman" w:hAnsi="Times New Roman" w:cs="Times New Roman"/>
+                <w:sz w:val="24"/>
+              </w:rPr>
+            </w:pPr>
+            <w:r>
+              <w:rPr>
+                <w:rFonts w:ascii="Times New Roman" w:hAnsi="Times New Roman" w:cs="Times New Roman"/>
+                <w:sz w:val="24"/>
+              </w:rPr>
+              <w:t>Same random as in A</w:t>
+            </w:r>
+          </w:p>
+        </w:tc>
+      </w:tr>
+      <w:tr>
+        <w:tc>
+          <w:tcPr>
+            <w:cnfStyle w:val="001000000000" w:firstRow="0" w:lastRow="0" w:firstColumn="1" w:lastColumn="0" w:oddVBand="0" w:evenVBand="0" w:oddHBand="0" w:evenHBand="0" w:firstRowFirstColumn="0" w:firstRowLastColumn="0" w:lastRowFirstColumn="0" w:lastRowLastColumn="0"/>
+            <w:tcW w:w="2337" w:type="dxa"/>
+          </w:tcPr>
+          <w:p>
+            <w:pPr>
+              <w:spacing w:line="480" w:lineRule="auto"/>
+              <w:rPr>
+                <w:rFonts w:ascii="Times New Roman" w:hAnsi="Times New Roman" w:cs="Times New Roman"/>
+                <w:sz w:val="24"/>
+              </w:rPr>
+            </w:pPr>
+            <w:r>
+              <w:rPr>
+                <w:rFonts w:ascii="Times New Roman" w:hAnsi="Times New Roman" w:cs="Times New Roman"/>
+                <w:sz w:val="24"/>
+              </w:rPr>
+              <w:t>Test2</w:t>
+            </w:r>
+          </w:p>
+        </w:tc>
+        <w:tc>
+          <w:tcPr>
+            <w:tcW w:w="2337" w:type="dxa"/>
+          </w:tcPr>
+          <w:p>
+            <w:pPr>
+              <w:spacing w:line="480" w:lineRule="auto"/>
+              <w:cnfStyle w:val="000000000000" w:firstRow="0" w:lastRow="0" w:firstColumn="0" w:lastColumn="0" w:oddVBand="0" w:evenVBand="0" w:oddHBand="0" w:evenHBand="0" w:firstRowFirstColumn="0" w:firstRowLastColumn="0" w:lastRowFirstColumn="0" w:lastRowLastColumn="0"/>
+              <w:rPr>
+                <w:rFonts w:ascii="Times New Roman" w:hAnsi="Times New Roman" w:cs="Times New Roman"/>
+                <w:sz w:val="24"/>
+              </w:rPr>
+            </w:pPr>
+            <w:r>
+              <w:rPr>
+                <w:rFonts w:ascii="Times New Roman" w:hAnsi="Times New Roman" w:cs="Times New Roman"/>
+                <w:sz w:val="24"/>
+              </w:rPr>
+              <w:t>$random</w:t>
+            </w:r>
+          </w:p>
+        </w:tc>
+        <w:tc>
+          <w:tcPr>
+            <w:tcW w:w="2338" w:type="dxa"/>
+          </w:tcPr>
+          <w:p>
+            <w:pPr>
+              <w:spacing w:line="480" w:lineRule="auto"/>
+              <w:cnfStyle w:val="000000000000" w:firstRow="0" w:lastRow="0" w:firstColumn="0" w:lastColumn="0" w:oddVBand="0" w:evenVBand="0" w:oddHBand="0" w:evenHBand="0" w:firstRowFirstColumn="0" w:firstRowLastColumn="0" w:lastRowFirstColumn="0" w:lastRowLastColumn="0"/>
+              <w:rPr>
+                <w:rFonts w:ascii="Times New Roman" w:hAnsi="Times New Roman" w:cs="Times New Roman"/>
+                <w:sz w:val="24"/>
+              </w:rPr>
+            </w:pPr>
+            <w:r>
+              <w:rPr>
+                <w:rFonts w:ascii="Times New Roman" w:hAnsi="Times New Roman" w:cs="Times New Roman"/>
+                <w:sz w:val="24"/>
+              </w:rPr>
+              <w:t>1</w:t>
+            </w:r>
+          </w:p>
+        </w:tc>
+        <w:tc>
+          <w:tcPr>
+            <w:tcW w:w="2338" w:type="dxa"/>
+          </w:tcPr>
+          <w:p>
+            <w:pPr>
+              <w:spacing w:line="480" w:lineRule="auto"/>
+              <w:cnfStyle w:val="000000000000" w:firstRow="0" w:lastRow="0" w:firstColumn="0" w:lastColumn="0" w:oddVBand="0" w:evenVBand="0" w:oddHBand="0" w:evenHBand="0" w:firstRowFirstColumn="0" w:firstRowLastColumn="0" w:lastRowFirstColumn="0" w:lastRowLastColumn="0"/>
+              <w:rPr>
+                <w:rFonts w:ascii="Times New Roman" w:hAnsi="Times New Roman" w:cs="Times New Roman"/>
+                <w:sz w:val="24"/>
+              </w:rPr>
+            </w:pPr>
+            <w:r>
+              <w:rPr>
+                <w:rFonts w:ascii="Times New Roman" w:hAnsi="Times New Roman" w:cs="Times New Roman"/>
+                <w:sz w:val="24"/>
+              </w:rPr>
+              <w:t>Same random as in A</w:t>
+            </w:r>
+          </w:p>
+        </w:tc>
+      </w:tr>
+    </w:tbl>
+    <w:p>
+      <w:pPr>
+        <w:spacing w:after="0" w:line="480" w:lineRule="auto"/>
+        <w:rPr>
+          <w:rFonts w:ascii="Times New Roman" w:hAnsi="Times New Roman" w:cs="Times New Roman"/>
+          <w:sz w:val="24"/>
+        </w:rPr>
+      </w:pPr>
+    </w:p>
+    <w:tbl>
+      <w:tblPr>
+        <w:tblStyle w:val="PlainTable5"/>
+        <w:tblW w:w="0" w:type="auto"/>
+        <w:tblLook w:val="04A0" w:firstRow="1" w:lastRow="0" w:firstColumn="1" w:lastColumn="0" w:noHBand="0" w:noVBand="1"/>
+      </w:tblPr>
+      <w:tblGrid>
+        <w:gridCol w:w="2337"/>
+        <w:gridCol w:w="2337"/>
+        <w:gridCol w:w="2338"/>
+        <w:gridCol w:w="2338"/>
+      </w:tblGrid>
+      <w:tr>
+        <w:trPr>
+          <w:cnfStyle w:val="100000000000" w:firstRow="1" w:lastRow="0" w:firstColumn="0" w:lastColumn="0" w:oddVBand="0" w:evenVBand="0" w:oddHBand="0" w:evenHBand="0" w:firstRowFirstColumn="0" w:firstRowLastColumn="0" w:lastRowFirstColumn="0" w:lastRowLastColumn="0"/>
+        </w:trPr>
+        <w:tc>
+          <w:tcPr>
+            <w:cnfStyle w:val="001000000100" w:firstRow="0" w:lastRow="0" w:firstColumn="1" w:lastColumn="0" w:oddVBand="0" w:evenVBand="0" w:oddHBand="0" w:evenHBand="0" w:firstRowFirstColumn="1" w:firstRowLastColumn="0" w:lastRowFirstColumn="0" w:lastRowLastColumn="0"/>
+            <w:tcW w:w="2337" w:type="dxa"/>
+          </w:tcPr>
+          <w:p>
+            <w:pPr>
+              <w:spacing w:line="480" w:lineRule="auto"/>
+              <w:rPr>
+                <w:rFonts w:ascii="Times New Roman" w:hAnsi="Times New Roman" w:cs="Times New Roman"/>
+                <w:sz w:val="24"/>
+              </w:rPr>
+            </w:pPr>
+            <w:r>
+              <w:rPr>
+                <w:rFonts w:ascii="Times New Roman" w:hAnsi="Times New Roman" w:cs="Times New Roman"/>
+                <w:sz w:val="24"/>
+              </w:rPr>
+              <w:t>Mux4</w:t>
+            </w:r>
+          </w:p>
+        </w:tc>
+        <w:tc>
+          <w:tcPr>
+            <w:tcW w:w="2337" w:type="dxa"/>
+          </w:tcPr>
+          <w:p>
+            <w:pPr>
+              <w:spacing w:line="480" w:lineRule="auto"/>
+              <w:cnfStyle w:val="100000000000" w:firstRow="1" w:lastRow="0" w:firstColumn="0" w:lastColumn="0" w:oddVBand="0" w:evenVBand="0" w:oddHBand="0" w:evenHBand="0" w:firstRowFirstColumn="0" w:firstRowLastColumn="0" w:lastRowFirstColumn="0" w:lastRowLastColumn="0"/>
+              <w:rPr>
+                <w:rFonts w:ascii="Times New Roman" w:hAnsi="Times New Roman" w:cs="Times New Roman"/>
+                <w:sz w:val="24"/>
+              </w:rPr>
+            </w:pPr>
+            <w:r>
+              <w:rPr>
+                <w:rFonts w:ascii="Times New Roman" w:hAnsi="Times New Roman" w:cs="Times New Roman"/>
+                <w:sz w:val="24"/>
+              </w:rPr>
+              <w:t>Input A</w:t>
+            </w:r>
+          </w:p>
+        </w:tc>
+        <w:tc>
+          <w:tcPr>
+            <w:tcW w:w="2338" w:type="dxa"/>
+          </w:tcPr>
+          <w:p>
+            <w:pPr>
+              <w:spacing w:line="480" w:lineRule="auto"/>
+              <w:cnfStyle w:val="100000000000" w:firstRow="1" w:lastRow="0" w:firstColumn="0" w:lastColumn="0" w:oddVBand="0" w:evenVBand="0" w:oddHBand="0" w:evenHBand="0" w:firstRowFirstColumn="0" w:firstRowLastColumn="0" w:lastRowFirstColumn="0" w:lastRowLastColumn="0"/>
+              <w:rPr>
+                <w:rFonts w:ascii="Times New Roman" w:hAnsi="Times New Roman" w:cs="Times New Roman"/>
+                <w:sz w:val="24"/>
+              </w:rPr>
+            </w:pPr>
+            <w:r>
+              <w:rPr>
+                <w:rFonts w:ascii="Times New Roman" w:hAnsi="Times New Roman" w:cs="Times New Roman"/>
+                <w:sz w:val="24"/>
+              </w:rPr>
+              <w:t>Input S</w:t>
+            </w:r>
+          </w:p>
+        </w:tc>
+        <w:tc>
+          <w:tcPr>
+            <w:tcW w:w="2338" w:type="dxa"/>
+          </w:tcPr>
+          <w:p>
+            <w:pPr>
+              <w:spacing w:line="480" w:lineRule="auto"/>
+              <w:cnfStyle w:val="100000000000" w:firstRow="1" w:lastRow="0" w:firstColumn="0" w:lastColumn="0" w:oddVBand="0" w:evenVBand="0" w:oddHBand="0" w:evenHBand="0" w:firstRowFirstColumn="0" w:firstRowLastColumn="0" w:lastRowFirstColumn="0" w:lastRowLastColumn="0"/>
+              <w:rPr>
+                <w:rFonts w:ascii="Times New Roman" w:hAnsi="Times New Roman" w:cs="Times New Roman"/>
+                <w:sz w:val="24"/>
+              </w:rPr>
+            </w:pPr>
+            <w:r>
+              <w:rPr>
+                <w:rFonts w:ascii="Times New Roman" w:hAnsi="Times New Roman" w:cs="Times New Roman"/>
+                <w:sz w:val="24"/>
+              </w:rPr>
+              <w:t>Output D</w:t>
+            </w:r>
+          </w:p>
+        </w:tc>
+      </w:tr>
+      <w:tr>
+        <w:trPr>
+          <w:cnfStyle w:val="000000100000" w:firstRow="0" w:lastRow="0" w:firstColumn="0" w:lastColumn="0" w:oddVBand="0" w:evenVBand="0" w:oddHBand="1" w:evenHBand="0" w:firstRowFirstColumn="0" w:firstRowLastColumn="0" w:lastRowFirstColumn="0" w:lastRowLastColumn="0"/>
+        </w:trPr>
+        <w:tc>
+          <w:tcPr>
+            <w:cnfStyle w:val="001000000000" w:firstRow="0" w:lastRow="0" w:firstColumn="1" w:lastColumn="0" w:oddVBand="0" w:evenVBand="0" w:oddHBand="0" w:evenHBand="0" w:firstRowFirstColumn="0" w:firstRowLastColumn="0" w:lastRowFirstColumn="0" w:lastRowLastColumn="0"/>
+            <w:tcW w:w="2337" w:type="dxa"/>
+          </w:tcPr>
+          <w:p>
+            <w:pPr>
+              <w:spacing w:line="480" w:lineRule="auto"/>
+              <w:rPr>
+                <w:rFonts w:ascii="Times New Roman" w:hAnsi="Times New Roman" w:cs="Times New Roman"/>
+                <w:sz w:val="24"/>
+              </w:rPr>
+            </w:pPr>
+            <w:r>
+              <w:rPr>
+                <w:rFonts w:ascii="Times New Roman" w:hAnsi="Times New Roman" w:cs="Times New Roman"/>
+                <w:sz w:val="24"/>
+              </w:rPr>
+              <w:t>Test1</w:t>
+            </w:r>
+          </w:p>
+        </w:tc>
+        <w:tc>
+          <w:tcPr>
+            <w:tcW w:w="2337" w:type="dxa"/>
+          </w:tcPr>
+          <w:p>
+            <w:pPr>
+              <w:spacing w:line="480" w:lineRule="auto"/>
+              <w:cnfStyle w:val="000000100000" w:firstRow="0" w:lastRow="0" w:firstColumn="0" w:lastColumn="0" w:oddVBand="0" w:evenVBand="0" w:oddHBand="1" w:evenHBand="0" w:firstRowFirstColumn="0" w:firstRowLastColumn="0" w:lastRowFirstColumn="0" w:lastRowLastColumn="0"/>
+              <w:rPr>
+                <w:rFonts w:ascii="Times New Roman" w:hAnsi="Times New Roman" w:cs="Times New Roman"/>
+                <w:sz w:val="24"/>
+              </w:rPr>
+            </w:pPr>
+            <w:r>
+              <w:rPr>
+                <w:rFonts w:ascii="Times New Roman" w:hAnsi="Times New Roman" w:cs="Times New Roman"/>
+                <w:sz w:val="24"/>
+              </w:rPr>
+              <w:t>$random</w:t>
+            </w:r>
+          </w:p>
+        </w:tc>
+        <w:tc>
+          <w:tcPr>
+            <w:tcW w:w="2338" w:type="dxa"/>
+          </w:tcPr>
+          <w:p>
+            <w:pPr>
+              <w:spacing w:line="480" w:lineRule="auto"/>
+              <w:cnfStyle w:val="000000100000" w:firstRow="0" w:lastRow="0" w:firstColumn="0" w:lastColumn="0" w:oddVBand="0" w:evenVBand="0" w:oddHBand="1" w:evenHBand="0" w:firstRowFirstColumn="0" w:firstRowLastColumn="0" w:lastRowFirstColumn="0" w:lastRowLastColumn="0"/>
+              <w:rPr>
+                <w:rFonts w:ascii="Times New Roman" w:hAnsi="Times New Roman" w:cs="Times New Roman"/>
+                <w:sz w:val="24"/>
+              </w:rPr>
+            </w:pPr>
+            <w:r>
+              <w:rPr>
+                <w:rFonts w:ascii="Times New Roman" w:hAnsi="Times New Roman" w:cs="Times New Roman"/>
+                <w:sz w:val="24"/>
+              </w:rPr>
+              <w:t>00</w:t>
+            </w:r>
+          </w:p>
+        </w:tc>
+        <w:tc>
+          <w:tcPr>
+            <w:tcW w:w="2338" w:type="dxa"/>
+          </w:tcPr>
+          <w:p>
+            <w:pPr>
+              <w:spacing w:line="480" w:lineRule="auto"/>
+              <w:cnfStyle w:val="000000100000" w:firstRow="0" w:lastRow="0" w:firstColumn="0" w:lastColumn="0" w:oddVBand="0" w:evenVBand="0" w:oddHBand="1" w:evenHBand="0" w:firstRowFirstColumn="0" w:firstRowLastColumn="0" w:lastRowFirstColumn="0" w:lastRowLastColumn="0"/>
+              <w:rPr>
+                <w:rFonts w:ascii="Times New Roman" w:hAnsi="Times New Roman" w:cs="Times New Roman"/>
+                <w:sz w:val="24"/>
+              </w:rPr>
+            </w:pPr>
+            <w:r>
+              <w:rPr>
+                <w:rFonts w:ascii="Times New Roman" w:hAnsi="Times New Roman" w:cs="Times New Roman"/>
+                <w:sz w:val="24"/>
+              </w:rPr>
+              <w:t>Same random as in A</w:t>
+            </w:r>
+          </w:p>
+        </w:tc>
+      </w:tr>
+      <w:tr>
+        <w:tc>
+          <w:tcPr>
+            <w:cnfStyle w:val="001000000000" w:firstRow="0" w:lastRow="0" w:firstColumn="1" w:lastColumn="0" w:oddVBand="0" w:evenVBand="0" w:oddHBand="0" w:evenHBand="0" w:firstRowFirstColumn="0" w:firstRowLastColumn="0" w:lastRowFirstColumn="0" w:lastRowLastColumn="0"/>
+            <w:tcW w:w="2337" w:type="dxa"/>
+          </w:tcPr>
+          <w:p>
+            <w:pPr>
+              <w:spacing w:line="480" w:lineRule="auto"/>
+              <w:rPr>
+                <w:rFonts w:ascii="Times New Roman" w:hAnsi="Times New Roman" w:cs="Times New Roman"/>
+                <w:sz w:val="24"/>
+              </w:rPr>
+            </w:pPr>
+            <w:r>
+              <w:rPr>
+                <w:rFonts w:ascii="Times New Roman" w:hAnsi="Times New Roman" w:cs="Times New Roman"/>
+                <w:sz w:val="24"/>
+              </w:rPr>
+              <w:t>Test2</w:t>
+            </w:r>
+          </w:p>
+        </w:tc>
+        <w:tc>
+          <w:tcPr>
+            <w:tcW w:w="2337" w:type="dxa"/>
+          </w:tcPr>
+          <w:p>
+            <w:pPr>
+              <w:spacing w:line="480" w:lineRule="auto"/>
+              <w:cnfStyle w:val="000000000000" w:firstRow="0" w:lastRow="0" w:firstColumn="0" w:lastColumn="0" w:oddVBand="0" w:evenVBand="0" w:oddHBand="0" w:evenHBand="0" w:firstRowFirstColumn="0" w:firstRowLastColumn="0" w:lastRowFirstColumn="0" w:lastRowLastColumn="0"/>
+              <w:rPr>
+                <w:rFonts w:ascii="Times New Roman" w:hAnsi="Times New Roman" w:cs="Times New Roman"/>
+                <w:sz w:val="24"/>
+              </w:rPr>
+            </w:pPr>
+            <w:r>
+              <w:rPr>
+                <w:rFonts w:ascii="Times New Roman" w:hAnsi="Times New Roman" w:cs="Times New Roman"/>
+                <w:sz w:val="24"/>
+              </w:rPr>
+              <w:t>$random</w:t>
+            </w:r>
+          </w:p>
+        </w:tc>
+        <w:tc>
+          <w:tcPr>
+            <w:tcW w:w="2338" w:type="dxa"/>
+          </w:tcPr>
+          <w:p>
+            <w:pPr>
+              <w:spacing w:line="480" w:lineRule="auto"/>
+              <w:cnfStyle w:val="000000000000" w:firstRow="0" w:lastRow="0" w:firstColumn="0" w:lastColumn="0" w:oddVBand="0" w:evenVBand="0" w:oddHBand="0" w:evenHBand="0" w:firstRowFirstColumn="0" w:firstRowLastColumn="0" w:lastRowFirstColumn="0" w:lastRowLastColumn="0"/>
+              <w:rPr>
+                <w:rFonts w:ascii="Times New Roman" w:hAnsi="Times New Roman" w:cs="Times New Roman"/>
+                <w:sz w:val="24"/>
+              </w:rPr>
+            </w:pPr>
+            <w:r>
+              <w:rPr>
+                <w:rFonts w:ascii="Times New Roman" w:hAnsi="Times New Roman" w:cs="Times New Roman"/>
+                <w:sz w:val="24"/>
+              </w:rPr>
+              <w:t>01</w:t>
+            </w:r>
+          </w:p>
+        </w:tc>
+        <w:tc>
+          <w:tcPr>
+            <w:tcW w:w="2338" w:type="dxa"/>
+          </w:tcPr>
+          <w:p>
+            <w:pPr>
+              <w:spacing w:line="480" w:lineRule="auto"/>
+              <w:cnfStyle w:val="000000000000" w:firstRow="0" w:lastRow="0" w:firstColumn="0" w:lastColumn="0" w:oddVBand="0" w:evenVBand="0" w:oddHBand="0" w:evenHBand="0" w:firstRowFirstColumn="0" w:firstRowLastColumn="0" w:lastRowFirstColumn="0" w:lastRowLastColumn="0"/>
+              <w:rPr>
+                <w:rFonts w:ascii="Times New Roman" w:hAnsi="Times New Roman" w:cs="Times New Roman"/>
+                <w:sz w:val="24"/>
+              </w:rPr>
+            </w:pPr>
+            <w:r>
+              <w:rPr>
+                <w:rFonts w:ascii="Times New Roman" w:hAnsi="Times New Roman" w:cs="Times New Roman"/>
+                <w:sz w:val="24"/>
+              </w:rPr>
+              <w:t>Same random as in A</w:t>
+            </w:r>
+          </w:p>
+        </w:tc>
+      </w:tr>
+      <w:tr>
+        <w:trPr>
+          <w:cnfStyle w:val="000000100000" w:firstRow="0" w:lastRow="0" w:firstColumn="0" w:lastColumn="0" w:oddVBand="0" w:evenVBand="0" w:oddHBand="1" w:evenHBand="0" w:firstRowFirstColumn="0" w:firstRowLastColumn="0" w:lastRowFirstColumn="0" w:lastRowLastColumn="0"/>
+        </w:trPr>
+        <w:tc>
+          <w:tcPr>
+            <w:cnfStyle w:val="001000000000" w:firstRow="0" w:lastRow="0" w:firstColumn="1" w:lastColumn="0" w:oddVBand="0" w:evenVBand="0" w:oddHBand="0" w:evenHBand="0" w:firstRowFirstColumn="0" w:firstRowLastColumn="0" w:lastRowFirstColumn="0" w:lastRowLastColumn="0"/>
+            <w:tcW w:w="2337" w:type="dxa"/>
+          </w:tcPr>
+          <w:p>
+            <w:pPr>
+              <w:spacing w:line="480" w:lineRule="auto"/>
+              <w:rPr>
+                <w:rFonts w:ascii="Times New Roman" w:hAnsi="Times New Roman" w:cs="Times New Roman"/>
+                <w:sz w:val="24"/>
+              </w:rPr>
+            </w:pPr>
+            <w:r>
+              <w:rPr>
+                <w:rFonts w:ascii="Times New Roman" w:hAnsi="Times New Roman" w:cs="Times New Roman"/>
+                <w:sz w:val="24"/>
+              </w:rPr>
+              <w:t>Test3</w:t>
+            </w:r>
+          </w:p>
+        </w:tc>
+        <w:tc>
+          <w:tcPr>
+            <w:tcW w:w="2337" w:type="dxa"/>
+          </w:tcPr>
+          <w:p>
+            <w:pPr>
+              <w:spacing w:line="480" w:lineRule="auto"/>
+              <w:cnfStyle w:val="000000100000" w:firstRow="0" w:lastRow="0" w:firstColumn="0" w:lastColumn="0" w:oddVBand="0" w:evenVBand="0" w:oddHBand="1" w:evenHBand="0" w:firstRowFirstColumn="0" w:firstRowLastColumn="0" w:lastRowFirstColumn="0" w:lastRowLastColumn="0"/>
+              <w:rPr>
+                <w:rFonts w:ascii="Times New Roman" w:hAnsi="Times New Roman" w:cs="Times New Roman"/>
+                <w:sz w:val="24"/>
+              </w:rPr>
+            </w:pPr>
+            <w:r>
+              <w:rPr>
+                <w:rFonts w:ascii="Times New Roman" w:hAnsi="Times New Roman" w:cs="Times New Roman"/>
+                <w:sz w:val="24"/>
+              </w:rPr>
+              <w:t>$random</w:t>
+            </w:r>
+          </w:p>
+        </w:tc>
+        <w:tc>
+          <w:tcPr>
+            <w:tcW w:w="2338" w:type="dxa"/>
+          </w:tcPr>
+          <w:p>
+            <w:pPr>
+              <w:spacing w:line="480" w:lineRule="auto"/>
+              <w:cnfStyle w:val="000000100000" w:firstRow="0" w:lastRow="0" w:firstColumn="0" w:lastColumn="0" w:oddVBand="0" w:evenVBand="0" w:oddHBand="1" w:evenHBand="0" w:firstRowFirstColumn="0" w:firstRowLastColumn="0" w:lastRowFirstColumn="0" w:lastRowLastColumn="0"/>
+              <w:rPr>
+                <w:rFonts w:ascii="Times New Roman" w:hAnsi="Times New Roman" w:cs="Times New Roman"/>
+                <w:sz w:val="24"/>
+              </w:rPr>
+            </w:pPr>
+            <w:r>
+              <w:rPr>
+                <w:rFonts w:ascii="Times New Roman" w:hAnsi="Times New Roman" w:cs="Times New Roman"/>
+                <w:sz w:val="24"/>
+              </w:rPr>
+              <w:t>10</w:t>
+            </w:r>
+          </w:p>
+        </w:tc>
+        <w:tc>
+          <w:tcPr>
+            <w:tcW w:w="2338" w:type="dxa"/>
+          </w:tcPr>
+          <w:p>
+            <w:pPr>
+              <w:spacing w:line="480" w:lineRule="auto"/>
+              <w:cnfStyle w:val="000000100000" w:firstRow="0" w:lastRow="0" w:firstColumn="0" w:lastColumn="0" w:oddVBand="0" w:evenVBand="0" w:oddHBand="1" w:evenHBand="0" w:firstRowFirstColumn="0" w:firstRowLastColumn="0" w:lastRowFirstColumn="0" w:lastRowLastColumn="0"/>
+              <w:rPr>
+                <w:rFonts w:ascii="Times New Roman" w:hAnsi="Times New Roman" w:cs="Times New Roman"/>
+                <w:sz w:val="24"/>
+              </w:rPr>
+            </w:pPr>
+            <w:r>
+              <w:rPr>
+                <w:rFonts w:ascii="Times New Roman" w:hAnsi="Times New Roman" w:cs="Times New Roman"/>
+                <w:sz w:val="24"/>
+              </w:rPr>
+              <w:t>Same random as in A</w:t>
+            </w:r>
+          </w:p>
+        </w:tc>
+      </w:tr>
+      <w:tr>
+        <w:tc>
+          <w:tcPr>
+            <w:cnfStyle w:val="001000000000" w:firstRow="0" w:lastRow="0" w:firstColumn="1" w:lastColumn="0" w:oddVBand="0" w:evenVBand="0" w:oddHBand="0" w:evenHBand="0" w:firstRowFirstColumn="0" w:firstRowLastColumn="0" w:lastRowFirstColumn="0" w:lastRowLastColumn="0"/>
+            <w:tcW w:w="2337" w:type="dxa"/>
+          </w:tcPr>
+          <w:p>
+            <w:pPr>
+              <w:spacing w:line="480" w:lineRule="auto"/>
+              <w:rPr>
+                <w:rFonts w:ascii="Times New Roman" w:hAnsi="Times New Roman" w:cs="Times New Roman"/>
+                <w:sz w:val="24"/>
+              </w:rPr>
+            </w:pPr>
+            <w:r>
+              <w:rPr>
+                <w:rFonts w:ascii="Times New Roman" w:hAnsi="Times New Roman" w:cs="Times New Roman"/>
+                <w:sz w:val="24"/>
+              </w:rPr>
+              <w:t>Test4</w:t>
+            </w:r>
+          </w:p>
+        </w:tc>
+        <w:tc>
+          <w:tcPr>
+            <w:tcW w:w="2337" w:type="dxa"/>
+          </w:tcPr>
+          <w:p>
+            <w:pPr>
+              <w:spacing w:line="480" w:lineRule="auto"/>
+              <w:cnfStyle w:val="000000000000" w:firstRow="0" w:lastRow="0" w:firstColumn="0" w:lastColumn="0" w:oddVBand="0" w:evenVBand="0" w:oddHBand="0" w:evenHBand="0" w:firstRowFirstColumn="0" w:firstRowLastColumn="0" w:lastRowFirstColumn="0" w:lastRowLastColumn="0"/>
+              <w:rPr>
+                <w:rFonts w:ascii="Times New Roman" w:hAnsi="Times New Roman" w:cs="Times New Roman"/>
+                <w:sz w:val="24"/>
+              </w:rPr>
+            </w:pPr>
+            <w:r>
+              <w:rPr>
+                <w:rFonts w:ascii="Times New Roman" w:hAnsi="Times New Roman" w:cs="Times New Roman"/>
+                <w:sz w:val="24"/>
+              </w:rPr>
+              <w:t>$random</w:t>
+            </w:r>
+          </w:p>
+        </w:tc>
+        <w:tc>
+          <w:tcPr>
+            <w:tcW w:w="2338" w:type="dxa"/>
+          </w:tcPr>
+          <w:p>
+            <w:pPr>
+              <w:spacing w:line="480" w:lineRule="auto"/>
+              <w:cnfStyle w:val="000000000000" w:firstRow="0" w:lastRow="0" w:firstColumn="0" w:lastColumn="0" w:oddVBand="0" w:evenVBand="0" w:oddHBand="0" w:evenHBand="0" w:firstRowFirstColumn="0" w:firstRowLastColumn="0" w:lastRowFirstColumn="0" w:lastRowLastColumn="0"/>
+              <w:rPr>
+                <w:rFonts w:ascii="Times New Roman" w:hAnsi="Times New Roman" w:cs="Times New Roman"/>
+                <w:sz w:val="24"/>
+              </w:rPr>
+            </w:pPr>
+            <w:r>
+              <w:rPr>
+                <w:rFonts w:ascii="Times New Roman" w:hAnsi="Times New Roman" w:cs="Times New Roman"/>
+                <w:sz w:val="24"/>
+              </w:rPr>
+              <w:t>11</w:t>
+            </w:r>
+          </w:p>
+        </w:tc>
+        <w:tc>
+          <w:tcPr>
+            <w:tcW w:w="2338" w:type="dxa"/>
+          </w:tcPr>
+          <w:p>
+            <w:pPr>
+              <w:spacing w:line="480" w:lineRule="auto"/>
+              <w:cnfStyle w:val="000000000000" w:firstRow="0" w:lastRow="0" w:firstColumn="0" w:lastColumn="0" w:oddVBand="0" w:evenVBand="0" w:oddHBand="0" w:evenHBand="0" w:firstRowFirstColumn="0" w:firstRowLastColumn="0" w:lastRowFirstColumn="0" w:lastRowLastColumn="0"/>
+              <w:rPr>
+                <w:rFonts w:ascii="Times New Roman" w:hAnsi="Times New Roman" w:cs="Times New Roman"/>
+                <w:sz w:val="24"/>
+              </w:rPr>
+            </w:pPr>
+            <w:r>
+              <w:rPr>
+                <w:rFonts w:ascii="Times New Roman" w:hAnsi="Times New Roman" w:cs="Times New Roman"/>
+                <w:sz w:val="24"/>
+              </w:rPr>
+              <w:t>Same random as in A</w:t>
+            </w:r>
+          </w:p>
+        </w:tc>
+      </w:tr>
+    </w:tbl>
+    <w:p>
+      <w:pPr>
+        <w:spacing w:after="0" w:line="480" w:lineRule="auto"/>
+        <w:rPr>
+          <w:rFonts w:ascii="Times New Roman" w:hAnsi="Times New Roman" w:cs="Times New Roman"/>
+          <w:sz w:val="24"/>
+        </w:rPr>
+      </w:pPr>
+    </w:p>
+    <w:tbl>
+      <w:tblPr>
+        <w:tblStyle w:val="PlainTable5"/>
+        <w:tblW w:w="0" w:type="auto"/>
+        <w:tblLook w:val="04A0" w:firstRow="1" w:lastRow="0" w:firstColumn="1" w:lastColumn="0" w:noHBand="0" w:noVBand="1"/>
+      </w:tblPr>
+      <w:tblGrid>
+        <w:gridCol w:w="2337"/>
+        <w:gridCol w:w="2337"/>
+        <w:gridCol w:w="2338"/>
+        <w:gridCol w:w="2338"/>
+      </w:tblGrid>
+      <w:tr>
+        <w:trPr>
+          <w:cnfStyle w:val="100000000000" w:firstRow="1" w:lastRow="0" w:firstColumn="0" w:lastColumn="0" w:oddVBand="0" w:evenVBand="0" w:oddHBand="0" w:evenHBand="0" w:firstRowFirstColumn="0" w:firstRowLastColumn="0" w:lastRowFirstColumn="0" w:lastRowLastColumn="0"/>
+        </w:trPr>
+        <w:tc>
+          <w:tcPr>
+            <w:cnfStyle w:val="001000000100" w:firstRow="0" w:lastRow="0" w:firstColumn="1" w:lastColumn="0" w:oddVBand="0" w:evenVBand="0" w:oddHBand="0" w:evenHBand="0" w:firstRowFirstColumn="1" w:firstRowLastColumn="0" w:lastRowFirstColumn="0" w:lastRowLastColumn="0"/>
+            <w:tcW w:w="2337" w:type="dxa"/>
+          </w:tcPr>
+          <w:p>
+            <w:pPr>
+              <w:spacing w:line="480" w:lineRule="auto"/>
+              <w:rPr>
+                <w:rFonts w:ascii="Times New Roman" w:hAnsi="Times New Roman" w:cs="Times New Roman"/>
+                <w:sz w:val="24"/>
+              </w:rPr>
+            </w:pPr>
+            <w:r>
+              <w:rPr>
+                <w:rFonts w:ascii="Times New Roman" w:hAnsi="Times New Roman" w:cs="Times New Roman"/>
+                <w:sz w:val="24"/>
+              </w:rPr>
+              <w:t xml:space="preserve"> 16 bit Multiplier</w:t>
+            </w:r>
+          </w:p>
+        </w:tc>
+        <w:tc>
+          <w:tcPr>
+            <w:tcW w:w="2337" w:type="dxa"/>
+          </w:tcPr>
+          <w:p>
+            <w:pPr>
+              <w:spacing w:line="480" w:lineRule="auto"/>
+              <w:cnfStyle w:val="100000000000" w:firstRow="1" w:lastRow="0" w:firstColumn="0" w:lastColumn="0" w:oddVBand="0" w:evenVBand="0" w:oddHBand="0" w:evenHBand="0" w:firstRowFirstColumn="0" w:firstRowLastColumn="0" w:lastRowFirstColumn="0" w:lastRowLastColumn="0"/>
+              <w:rPr>
+                <w:rFonts w:ascii="Times New Roman" w:hAnsi="Times New Roman" w:cs="Times New Roman"/>
+                <w:sz w:val="24"/>
+              </w:rPr>
+            </w:pPr>
+            <w:r>
+              <w:rPr>
+                <w:rFonts w:ascii="Times New Roman" w:hAnsi="Times New Roman" w:cs="Times New Roman"/>
+                <w:sz w:val="24"/>
+              </w:rPr>
+              <w:t>Input A</w:t>
+            </w:r>
+          </w:p>
+        </w:tc>
+        <w:tc>
+          <w:tcPr>
+            <w:tcW w:w="2338" w:type="dxa"/>
+          </w:tcPr>
+          <w:p>
+            <w:pPr>
+              <w:spacing w:line="480" w:lineRule="auto"/>
+              <w:cnfStyle w:val="100000000000" w:firstRow="1" w:lastRow="0" w:firstColumn="0" w:lastColumn="0" w:oddVBand="0" w:evenVBand="0" w:oddHBand="0" w:evenHBand="0" w:firstRowFirstColumn="0" w:firstRowLastColumn="0" w:lastRowFirstColumn="0" w:lastRowLastColumn="0"/>
+              <w:rPr>
+                <w:rFonts w:ascii="Times New Roman" w:hAnsi="Times New Roman" w:cs="Times New Roman"/>
+                <w:sz w:val="24"/>
+              </w:rPr>
+            </w:pPr>
+            <w:r>
+              <w:rPr>
+                <w:rFonts w:ascii="Times New Roman" w:hAnsi="Times New Roman" w:cs="Times New Roman"/>
+                <w:sz w:val="24"/>
+              </w:rPr>
+              <w:t>Input S</w:t>
+            </w:r>
+          </w:p>
+        </w:tc>
+        <w:tc>
+          <w:tcPr>
+            <w:tcW w:w="2338" w:type="dxa"/>
+          </w:tcPr>
+          <w:p>
+            <w:pPr>
+              <w:spacing w:line="480" w:lineRule="auto"/>
+              <w:cnfStyle w:val="100000000000" w:firstRow="1" w:lastRow="0" w:firstColumn="0" w:lastColumn="0" w:oddVBand="0" w:evenVBand="0" w:oddHBand="0" w:evenHBand="0" w:firstRowFirstColumn="0" w:firstRowLastColumn="0" w:lastRowFirstColumn="0" w:lastRowLastColumn="0"/>
+              <w:rPr>
+                <w:rFonts w:ascii="Times New Roman" w:hAnsi="Times New Roman" w:cs="Times New Roman"/>
+                <w:sz w:val="24"/>
+              </w:rPr>
+            </w:pPr>
+            <w:r>
+              <w:rPr>
+                <w:rFonts w:ascii="Times New Roman" w:hAnsi="Times New Roman" w:cs="Times New Roman"/>
+                <w:sz w:val="24"/>
+              </w:rPr>
+              <w:t>Output D</w:t>
+            </w:r>
+          </w:p>
+        </w:tc>
+      </w:tr>
+      <w:tr>
+        <w:trPr>
+          <w:cnfStyle w:val="000000100000" w:firstRow="0" w:lastRow="0" w:firstColumn="0" w:lastColumn="0" w:oddVBand="0" w:evenVBand="0" w:oddHBand="1" w:evenHBand="0" w:firstRowFirstColumn="0" w:firstRowLastColumn="0" w:lastRowFirstColumn="0" w:lastRowLastColumn="0"/>
+        </w:trPr>
+        <w:tc>
+          <w:tcPr>
+            <w:cnfStyle w:val="001000000000" w:firstRow="0" w:lastRow="0" w:firstColumn="1" w:lastColumn="0" w:oddVBand="0" w:evenVBand="0" w:oddHBand="0" w:evenHBand="0" w:firstRowFirstColumn="0" w:firstRowLastColumn="0" w:lastRowFirstColumn="0" w:lastRowLastColumn="0"/>
+            <w:tcW w:w="2337" w:type="dxa"/>
+          </w:tcPr>
+          <w:p>
+            <w:pPr>
+              <w:spacing w:line="480" w:lineRule="auto"/>
+              <w:rPr>
+                <w:rFonts w:ascii="Times New Roman" w:hAnsi="Times New Roman" w:cs="Times New Roman"/>
+                <w:sz w:val="24"/>
+              </w:rPr>
+            </w:pPr>
+            <w:r>
+              <w:rPr>
+                <w:rFonts w:ascii="Times New Roman" w:hAnsi="Times New Roman" w:cs="Times New Roman"/>
+                <w:sz w:val="24"/>
+              </w:rPr>
+              <w:t>Test1</w:t>
+            </w:r>
+          </w:p>
+        </w:tc>
+        <w:tc>
+          <w:tcPr>
+            <w:tcW w:w="2337" w:type="dxa"/>
+          </w:tcPr>
+          <w:p>
+            <w:pPr>
+              <w:spacing w:line="480" w:lineRule="auto"/>
+              <w:cnfStyle w:val="000000100000" w:firstRow="0" w:lastRow="0" w:firstColumn="0" w:lastColumn="0" w:oddVBand="0" w:evenVBand="0" w:oddHBand="1" w:evenHBand="0" w:firstRowFirstColumn="0" w:firstRowLastColumn="0" w:lastRowFirstColumn="0" w:lastRowLastColumn="0"/>
+              <w:rPr>
+                <w:rFonts w:ascii="Times New Roman" w:hAnsi="Times New Roman" w:cs="Times New Roman"/>
+                <w:sz w:val="24"/>
+              </w:rPr>
+            </w:pPr>
+            <w:r>
+              <w:rPr>
+                <w:rFonts w:ascii="Times New Roman" w:hAnsi="Times New Roman" w:cs="Times New Roman"/>
+                <w:sz w:val="24"/>
+              </w:rPr>
+              <w:t>$random</w:t>
+            </w:r>
+          </w:p>
+        </w:tc>
+        <w:tc>
+          <w:tcPr>
+            <w:tcW w:w="2338" w:type="dxa"/>
+          </w:tcPr>
+          <w:p>
+            <w:pPr>
+              <w:spacing w:line="480" w:lineRule="auto"/>
+              <w:cnfStyle w:val="000000100000" w:firstRow="0" w:lastRow="0" w:firstColumn="0" w:lastColumn="0" w:oddVBand="0" w:evenVBand="0" w:oddHBand="1" w:evenHBand="0" w:firstRowFirstColumn="0" w:firstRowLastColumn="0" w:lastRowFirstColumn="0" w:lastRowLastColumn="0"/>
+              <w:rPr>
+                <w:rFonts w:ascii="Times New Roman" w:hAnsi="Times New Roman" w:cs="Times New Roman"/>
+                <w:sz w:val="24"/>
+              </w:rPr>
+            </w:pPr>
+            <w:r>
+              <w:rPr>
+                <w:rFonts w:ascii="Times New Roman" w:hAnsi="Times New Roman" w:cs="Times New Roman"/>
+                <w:sz w:val="24"/>
+              </w:rPr>
+              <w:t>00</w:t>
+            </w:r>
+          </w:p>
+        </w:tc>
+        <w:tc>
+          <w:tcPr>
+            <w:tcW w:w="2338" w:type="dxa"/>
+          </w:tcPr>
+          <w:p>
+            <w:pPr>
+              <w:spacing w:line="480" w:lineRule="auto"/>
+              <w:cnfStyle w:val="000000100000" w:firstRow="0" w:lastRow="0" w:firstColumn="0" w:lastColumn="0" w:oddVBand="0" w:evenVBand="0" w:oddHBand="1" w:evenHBand="0" w:firstRowFirstColumn="0" w:firstRowLastColumn="0" w:lastRowFirstColumn="0" w:lastRowLastColumn="0"/>
+              <w:rPr>
+                <w:rFonts w:ascii="Times New Roman" w:hAnsi="Times New Roman" w:cs="Times New Roman"/>
+                <w:sz w:val="24"/>
+              </w:rPr>
+            </w:pPr>
+            <w:r>
+              <w:rPr>
+                <w:rFonts w:ascii="Times New Roman" w:hAnsi="Times New Roman" w:cs="Times New Roman"/>
+                <w:sz w:val="24"/>
+              </w:rPr>
+              <w:t>Same random as in A</w:t>
+            </w:r>
+          </w:p>
+        </w:tc>
+      </w:tr>
+      <w:tr>
+        <w:tc>
+          <w:tcPr>
+            <w:cnfStyle w:val="001000000000" w:firstRow="0" w:lastRow="0" w:firstColumn="1" w:lastColumn="0" w:oddVBand="0" w:evenVBand="0" w:oddHBand="0" w:evenHBand="0" w:firstRowFirstColumn="0" w:firstRowLastColumn="0" w:lastRowFirstColumn="0" w:lastRowLastColumn="0"/>
+            <w:tcW w:w="2337" w:type="dxa"/>
+          </w:tcPr>
+          <w:p>
+            <w:pPr>
+              <w:spacing w:line="480" w:lineRule="auto"/>
+              <w:rPr>
+                <w:rFonts w:ascii="Times New Roman" w:hAnsi="Times New Roman" w:cs="Times New Roman"/>
+                <w:sz w:val="24"/>
+              </w:rPr>
+            </w:pPr>
+            <w:r>
+              <w:rPr>
+                <w:rFonts w:ascii="Times New Roman" w:hAnsi="Times New Roman" w:cs="Times New Roman"/>
+                <w:sz w:val="24"/>
+              </w:rPr>
+              <w:lastRenderedPageBreak/>
+              <w:t>Test2</w:t>
+            </w:r>
+          </w:p>
+        </w:tc>
+        <w:tc>
+          <w:tcPr>
+            <w:tcW w:w="2337" w:type="dxa"/>
+          </w:tcPr>
+          <w:p>
+            <w:pPr>
+              <w:spacing w:line="480" w:lineRule="auto"/>
+              <w:cnfStyle w:val="000000000000" w:firstRow="0" w:lastRow="0" w:firstColumn="0" w:lastColumn="0" w:oddVBand="0" w:evenVBand="0" w:oddHBand="0" w:evenHBand="0" w:firstRowFirstColumn="0" w:firstRowLastColumn="0" w:lastRowFirstColumn="0" w:lastRowLastColumn="0"/>
+              <w:rPr>
+                <w:rFonts w:ascii="Times New Roman" w:hAnsi="Times New Roman" w:cs="Times New Roman"/>
+                <w:sz w:val="24"/>
+              </w:rPr>
+            </w:pPr>
+            <w:r>
+              <w:rPr>
+                <w:rFonts w:ascii="Times New Roman" w:hAnsi="Times New Roman" w:cs="Times New Roman"/>
+                <w:sz w:val="24"/>
+              </w:rPr>
+              <w:t>$random</w:t>
+            </w:r>
+          </w:p>
+        </w:tc>
+        <w:tc>
+          <w:tcPr>
+            <w:tcW w:w="2338" w:type="dxa"/>
+          </w:tcPr>
+          <w:p>
+            <w:pPr>
+              <w:spacing w:line="480" w:lineRule="auto"/>
+              <w:cnfStyle w:val="000000000000" w:firstRow="0" w:lastRow="0" w:firstColumn="0" w:lastColumn="0" w:oddVBand="0" w:evenVBand="0" w:oddHBand="0" w:evenHBand="0" w:firstRowFirstColumn="0" w:firstRowLastColumn="0" w:lastRowFirstColumn="0" w:lastRowLastColumn="0"/>
+              <w:rPr>
+                <w:rFonts w:ascii="Times New Roman" w:hAnsi="Times New Roman" w:cs="Times New Roman"/>
+                <w:sz w:val="24"/>
+              </w:rPr>
+            </w:pPr>
+            <w:r>
+              <w:rPr>
+                <w:rFonts w:ascii="Times New Roman" w:hAnsi="Times New Roman" w:cs="Times New Roman"/>
+                <w:sz w:val="24"/>
+              </w:rPr>
+              <w:t>01</w:t>
+            </w:r>
+          </w:p>
+        </w:tc>
+        <w:tc>
+          <w:tcPr>
+            <w:tcW w:w="2338" w:type="dxa"/>
+          </w:tcPr>
+          <w:p>
+            <w:pPr>
+              <w:spacing w:line="480" w:lineRule="auto"/>
+              <w:cnfStyle w:val="000000000000" w:firstRow="0" w:lastRow="0" w:firstColumn="0" w:lastColumn="0" w:oddVBand="0" w:evenVBand="0" w:oddHBand="0" w:evenHBand="0" w:firstRowFirstColumn="0" w:firstRowLastColumn="0" w:lastRowFirstColumn="0" w:lastRowLastColumn="0"/>
+              <w:rPr>
+                <w:rFonts w:ascii="Times New Roman" w:hAnsi="Times New Roman" w:cs="Times New Roman"/>
+                <w:sz w:val="24"/>
+              </w:rPr>
+            </w:pPr>
+            <w:r>
+              <w:rPr>
+                <w:rFonts w:ascii="Times New Roman" w:hAnsi="Times New Roman" w:cs="Times New Roman"/>
+                <w:sz w:val="24"/>
+              </w:rPr>
+              <w:t>Same random as in A</w:t>
+            </w:r>
+          </w:p>
+        </w:tc>
+      </w:tr>
+      <w:tr>
+        <w:trPr>
+          <w:cnfStyle w:val="000000100000" w:firstRow="0" w:lastRow="0" w:firstColumn="0" w:lastColumn="0" w:oddVBand="0" w:evenVBand="0" w:oddHBand="1" w:evenHBand="0" w:firstRowFirstColumn="0" w:firstRowLastColumn="0" w:lastRowFirstColumn="0" w:lastRowLastColumn="0"/>
+        </w:trPr>
+        <w:tc>
+          <w:tcPr>
+            <w:cnfStyle w:val="001000000000" w:firstRow="0" w:lastRow="0" w:firstColumn="1" w:lastColumn="0" w:oddVBand="0" w:evenVBand="0" w:oddHBand="0" w:evenHBand="0" w:firstRowFirstColumn="0" w:firstRowLastColumn="0" w:lastRowFirstColumn="0" w:lastRowLastColumn="0"/>
+            <w:tcW w:w="2337" w:type="dxa"/>
+          </w:tcPr>
+          <w:p>
+            <w:pPr>
+              <w:spacing w:line="480" w:lineRule="auto"/>
+              <w:rPr>
+                <w:rFonts w:ascii="Times New Roman" w:hAnsi="Times New Roman" w:cs="Times New Roman"/>
+                <w:sz w:val="24"/>
+              </w:rPr>
+            </w:pPr>
+            <w:r>
+              <w:rPr>
+                <w:rFonts w:ascii="Times New Roman" w:hAnsi="Times New Roman" w:cs="Times New Roman"/>
+                <w:sz w:val="24"/>
+              </w:rPr>
+              <w:t>Test3</w:t>
+            </w:r>
+          </w:p>
+        </w:tc>
+        <w:tc>
+          <w:tcPr>
+            <w:tcW w:w="2337" w:type="dxa"/>
+          </w:tcPr>
+          <w:p>
+            <w:pPr>
+              <w:spacing w:line="480" w:lineRule="auto"/>
+              <w:cnfStyle w:val="000000100000" w:firstRow="0" w:lastRow="0" w:firstColumn="0" w:lastColumn="0" w:oddVBand="0" w:evenVBand="0" w:oddHBand="1" w:evenHBand="0" w:firstRowFirstColumn="0" w:firstRowLastColumn="0" w:lastRowFirstColumn="0" w:lastRowLastColumn="0"/>
+              <w:rPr>
+                <w:rFonts w:ascii="Times New Roman" w:hAnsi="Times New Roman" w:cs="Times New Roman"/>
+                <w:sz w:val="24"/>
+              </w:rPr>
+            </w:pPr>
+            <w:r>
+              <w:rPr>
+                <w:rFonts w:ascii="Times New Roman" w:hAnsi="Times New Roman" w:cs="Times New Roman"/>
+                <w:sz w:val="24"/>
+              </w:rPr>
+              <w:t>$random</w:t>
+            </w:r>
+          </w:p>
+        </w:tc>
+        <w:tc>
+          <w:tcPr>
+            <w:tcW w:w="2338" w:type="dxa"/>
+          </w:tcPr>
+          <w:p>
+            <w:pPr>
+              <w:spacing w:line="480" w:lineRule="auto"/>
+              <w:cnfStyle w:val="000000100000" w:firstRow="0" w:lastRow="0" w:firstColumn="0" w:lastColumn="0" w:oddVBand="0" w:evenVBand="0" w:oddHBand="1" w:evenHBand="0" w:firstRowFirstColumn="0" w:firstRowLastColumn="0" w:lastRowFirstColumn="0" w:lastRowLastColumn="0"/>
+              <w:rPr>
+                <w:rFonts w:ascii="Times New Roman" w:hAnsi="Times New Roman" w:cs="Times New Roman"/>
+                <w:sz w:val="24"/>
+              </w:rPr>
+            </w:pPr>
+            <w:r>
+              <w:rPr>
+                <w:rFonts w:ascii="Times New Roman" w:hAnsi="Times New Roman" w:cs="Times New Roman"/>
+                <w:sz w:val="24"/>
+              </w:rPr>
+              <w:t>10</w:t>
+            </w:r>
+          </w:p>
+        </w:tc>
+        <w:tc>
+          <w:tcPr>
+            <w:tcW w:w="2338" w:type="dxa"/>
+          </w:tcPr>
+          <w:p>
+            <w:pPr>
+              <w:spacing w:line="480" w:lineRule="auto"/>
+              <w:cnfStyle w:val="000000100000" w:firstRow="0" w:lastRow="0" w:firstColumn="0" w:lastColumn="0" w:oddVBand="0" w:evenVBand="0" w:oddHBand="1" w:evenHBand="0" w:firstRowFirstColumn="0" w:firstRowLastColumn="0" w:lastRowFirstColumn="0" w:lastRowLastColumn="0"/>
+              <w:rPr>
+                <w:rFonts w:ascii="Times New Roman" w:hAnsi="Times New Roman" w:cs="Times New Roman"/>
+                <w:sz w:val="24"/>
+              </w:rPr>
+            </w:pPr>
+            <w:r>
+              <w:rPr>
+                <w:rFonts w:ascii="Times New Roman" w:hAnsi="Times New Roman" w:cs="Times New Roman"/>
+                <w:sz w:val="24"/>
+              </w:rPr>
+              <w:t>Same random as in A</w:t>
+            </w:r>
+          </w:p>
+        </w:tc>
+      </w:tr>
+      <w:tr>
+        <w:tc>
+          <w:tcPr>
+            <w:cnfStyle w:val="001000000000" w:firstRow="0" w:lastRow="0" w:firstColumn="1" w:lastColumn="0" w:oddVBand="0" w:evenVBand="0" w:oddHBand="0" w:evenHBand="0" w:firstRowFirstColumn="0" w:firstRowLastColumn="0" w:lastRowFirstColumn="0" w:lastRowLastColumn="0"/>
+            <w:tcW w:w="2337" w:type="dxa"/>
+          </w:tcPr>
+          <w:p>
+            <w:pPr>
+              <w:spacing w:line="480" w:lineRule="auto"/>
+              <w:rPr>
+                <w:rFonts w:ascii="Times New Roman" w:hAnsi="Times New Roman" w:cs="Times New Roman"/>
+                <w:sz w:val="24"/>
+              </w:rPr>
+            </w:pPr>
+            <w:r>
+              <w:rPr>
+                <w:rFonts w:ascii="Times New Roman" w:hAnsi="Times New Roman" w:cs="Times New Roman"/>
+                <w:sz w:val="24"/>
+              </w:rPr>
+              <w:t>Test4</w:t>
+            </w:r>
+          </w:p>
+        </w:tc>
+        <w:tc>
+          <w:tcPr>
+            <w:tcW w:w="2337" w:type="dxa"/>
+          </w:tcPr>
+          <w:p>
+            <w:pPr>
+              <w:spacing w:line="480" w:lineRule="auto"/>
+              <w:cnfStyle w:val="000000000000" w:firstRow="0" w:lastRow="0" w:firstColumn="0" w:lastColumn="0" w:oddVBand="0" w:evenVBand="0" w:oddHBand="0" w:evenHBand="0" w:firstRowFirstColumn="0" w:firstRowLastColumn="0" w:lastRowFirstColumn="0" w:lastRowLastColumn="0"/>
+              <w:rPr>
+                <w:rFonts w:ascii="Times New Roman" w:hAnsi="Times New Roman" w:cs="Times New Roman"/>
+                <w:sz w:val="24"/>
+              </w:rPr>
+            </w:pPr>
+            <w:r>
+              <w:rPr>
+                <w:rFonts w:ascii="Times New Roman" w:hAnsi="Times New Roman" w:cs="Times New Roman"/>
+                <w:sz w:val="24"/>
+              </w:rPr>
+              <w:t>$random</w:t>
+            </w:r>
+          </w:p>
+        </w:tc>
+        <w:tc>
+          <w:tcPr>
+            <w:tcW w:w="2338" w:type="dxa"/>
+          </w:tcPr>
+          <w:p>
+            <w:pPr>
+              <w:spacing w:line="480" w:lineRule="auto"/>
+              <w:cnfStyle w:val="000000000000" w:firstRow="0" w:lastRow="0" w:firstColumn="0" w:lastColumn="0" w:oddVBand="0" w:evenVBand="0" w:oddHBand="0" w:evenHBand="0" w:firstRowFirstColumn="0" w:firstRowLastColumn="0" w:lastRowFirstColumn="0" w:lastRowLastColumn="0"/>
+              <w:rPr>
+                <w:rFonts w:ascii="Times New Roman" w:hAnsi="Times New Roman" w:cs="Times New Roman"/>
+                <w:sz w:val="24"/>
+              </w:rPr>
+            </w:pPr>
+            <w:r>
+              <w:rPr>
+                <w:rFonts w:ascii="Times New Roman" w:hAnsi="Times New Roman" w:cs="Times New Roman"/>
+                <w:sz w:val="24"/>
+              </w:rPr>
+              <w:t>11</w:t>
+            </w:r>
+          </w:p>
+        </w:tc>
+        <w:tc>
+          <w:tcPr>
+            <w:tcW w:w="2338" w:type="dxa"/>
+          </w:tcPr>
+          <w:p>
+            <w:pPr>
+              <w:spacing w:line="480" w:lineRule="auto"/>
+              <w:cnfStyle w:val="000000000000" w:firstRow="0" w:lastRow="0" w:firstColumn="0" w:lastColumn="0" w:oddVBand="0" w:evenVBand="0" w:oddHBand="0" w:evenHBand="0" w:firstRowFirstColumn="0" w:firstRowLastColumn="0" w:lastRowFirstColumn="0" w:lastRowLastColumn="0"/>
+              <w:rPr>
+                <w:rFonts w:ascii="Times New Roman" w:hAnsi="Times New Roman" w:cs="Times New Roman"/>
+                <w:sz w:val="24"/>
+              </w:rPr>
+            </w:pPr>
+            <w:r>
+              <w:rPr>
+                <w:rFonts w:ascii="Times New Roman" w:hAnsi="Times New Roman" w:cs="Times New Roman"/>
+                <w:sz w:val="24"/>
+              </w:rPr>
+              <w:t>Same random as in A</w:t>
+            </w:r>
+          </w:p>
+        </w:tc>
+      </w:tr>
+    </w:tbl>
+    <w:p>
+      <w:pPr>
+        <w:spacing w:after="0" w:line="480" w:lineRule="auto"/>
+        <w:rPr>
+          <w:rFonts w:ascii="Times New Roman" w:hAnsi="Times New Roman" w:cs="Times New Roman"/>
+          <w:sz w:val="24"/>
+        </w:rPr>
+      </w:pPr>
     </w:p>
     <w:p>
       <w:pPr>
@@ -2132,7 +3623,6 @@
           <w:rFonts w:ascii="Times New Roman" w:hAnsi="Times New Roman" w:cs="Times New Roman"/>
           <w:sz w:val="24"/>
         </w:rPr>
-        <w:lastRenderedPageBreak/>
         <w:t>Graphs of parts</w:t>
       </w:r>
     </w:p>
@@ -2440,6 +3930,7 @@
           <w:rFonts w:ascii="Times New Roman" w:eastAsiaTheme="minorEastAsia" w:hAnsi="Times New Roman" w:cs="Times New Roman"/>
           <w:sz w:val="24"/>
         </w:rPr>
+        <w:lastRenderedPageBreak/>
         <w:tab/>
         <w:t xml:space="preserve">However, if when this is taken to a formula as in the Newton-Raphan architecture you haft to multiply the final approximation for </w:t>
       </w:r>
@@ -2783,7 +4274,6 @@
           <w:rFonts w:ascii="Times New Roman" w:eastAsiaTheme="minorEastAsia" w:hAnsi="Times New Roman" w:cs="Times New Roman"/>
           <w:sz w:val="24"/>
         </w:rPr>
-        <w:lastRenderedPageBreak/>
         <w:tab/>
         <w:t>Where K</w:t>
       </w:r>
@@ -4261,6 +5751,7 @@
   <w:style w:type="character" w:default="1" w:styleId="DefaultParagraphFont">
     <w:name w:val="Default Paragraph Font"/>
     <w:uiPriority w:val="1"/>
+    <w:semiHidden/>
     <w:unhideWhenUsed/>
   </w:style>
   <w:style w:type="table" w:default="1" w:styleId="TableNormal">
@@ -4304,6 +5795,145 @@
       <w:ind w:left="720"/>
       <w:contextualSpacing/>
     </w:pPr>
+  </w:style>
+  <w:style w:type="table" w:styleId="TableGrid">
+    <w:name w:val="Table Grid"/>
+    <w:basedOn w:val="TableNormal"/>
+    <w:uiPriority w:val="39"/>
+    <w:rsid w:val="00F61761"/>
+    <w:pPr>
+      <w:spacing w:after="0" w:line="240" w:lineRule="auto"/>
+    </w:pPr>
+    <w:tblPr>
+      <w:tblBorders>
+        <w:top w:val="single" w:sz="4" w:space="0" w:color="auto"/>
+        <w:left w:val="single" w:sz="4" w:space="0" w:color="auto"/>
+        <w:bottom w:val="single" w:sz="4" w:space="0" w:color="auto"/>
+        <w:right w:val="single" w:sz="4" w:space="0" w:color="auto"/>
+        <w:insideH w:val="single" w:sz="4" w:space="0" w:color="auto"/>
+        <w:insideV w:val="single" w:sz="4" w:space="0" w:color="auto"/>
+      </w:tblBorders>
+    </w:tblPr>
+  </w:style>
+  <w:style w:type="table" w:styleId="PlainTable5">
+    <w:name w:val="Plain Table 5"/>
+    <w:basedOn w:val="TableNormal"/>
+    <w:uiPriority w:val="45"/>
+    <w:rsid w:val="00F61761"/>
+    <w:pPr>
+      <w:spacing w:after="0" w:line="240" w:lineRule="auto"/>
+    </w:pPr>
+    <w:tblPr>
+      <w:tblStyleRowBandSize w:val="1"/>
+      <w:tblStyleColBandSize w:val="1"/>
+    </w:tblPr>
+    <w:tblStylePr w:type="firstRow">
+      <w:rPr>
+        <w:rFonts w:asciiTheme="majorHAnsi" w:eastAsiaTheme="majorEastAsia" w:hAnsiTheme="majorHAnsi" w:cstheme="majorBidi"/>
+        <w:i/>
+        <w:iCs/>
+        <w:sz w:val="26"/>
+      </w:rPr>
+      <w:tblPr/>
+      <w:tcPr>
+        <w:tcBorders>
+          <w:bottom w:val="single" w:sz="4" w:space="0" w:color="7F7F7F" w:themeColor="text1" w:themeTint="80"/>
+        </w:tcBorders>
+        <w:shd w:val="clear" w:color="auto" w:fill="FFFFFF" w:themeFill="background1"/>
+      </w:tcPr>
+    </w:tblStylePr>
+    <w:tblStylePr w:type="lastRow">
+      <w:rPr>
+        <w:rFonts w:asciiTheme="majorHAnsi" w:eastAsiaTheme="majorEastAsia" w:hAnsiTheme="majorHAnsi" w:cstheme="majorBidi"/>
+        <w:i/>
+        <w:iCs/>
+        <w:sz w:val="26"/>
+      </w:rPr>
+      <w:tblPr/>
+      <w:tcPr>
+        <w:tcBorders>
+          <w:top w:val="single" w:sz="4" w:space="0" w:color="7F7F7F" w:themeColor="text1" w:themeTint="80"/>
+        </w:tcBorders>
+        <w:shd w:val="clear" w:color="auto" w:fill="FFFFFF" w:themeFill="background1"/>
+      </w:tcPr>
+    </w:tblStylePr>
+    <w:tblStylePr w:type="firstCol">
+      <w:pPr>
+        <w:jc w:val="right"/>
+      </w:pPr>
+      <w:rPr>
+        <w:rFonts w:asciiTheme="majorHAnsi" w:eastAsiaTheme="majorEastAsia" w:hAnsiTheme="majorHAnsi" w:cstheme="majorBidi"/>
+        <w:i/>
+        <w:iCs/>
+        <w:sz w:val="26"/>
+      </w:rPr>
+      <w:tblPr/>
+      <w:tcPr>
+        <w:tcBorders>
+          <w:right w:val="single" w:sz="4" w:space="0" w:color="7F7F7F" w:themeColor="text1" w:themeTint="80"/>
+        </w:tcBorders>
+        <w:shd w:val="clear" w:color="auto" w:fill="FFFFFF" w:themeFill="background1"/>
+      </w:tcPr>
+    </w:tblStylePr>
+    <w:tblStylePr w:type="lastCol">
+      <w:rPr>
+        <w:rFonts w:asciiTheme="majorHAnsi" w:eastAsiaTheme="majorEastAsia" w:hAnsiTheme="majorHAnsi" w:cstheme="majorBidi"/>
+        <w:i/>
+        <w:iCs/>
+        <w:sz w:val="26"/>
+      </w:rPr>
+      <w:tblPr/>
+      <w:tcPr>
+        <w:tcBorders>
+          <w:left w:val="single" w:sz="4" w:space="0" w:color="7F7F7F" w:themeColor="text1" w:themeTint="80"/>
+        </w:tcBorders>
+        <w:shd w:val="clear" w:color="auto" w:fill="FFFFFF" w:themeFill="background1"/>
+      </w:tcPr>
+    </w:tblStylePr>
+    <w:tblStylePr w:type="band1Vert">
+      <w:tblPr/>
+      <w:tcPr>
+        <w:shd w:val="clear" w:color="auto" w:fill="F2F2F2" w:themeFill="background1" w:themeFillShade="F2"/>
+      </w:tcPr>
+    </w:tblStylePr>
+    <w:tblStylePr w:type="band1Horz">
+      <w:tblPr/>
+      <w:tcPr>
+        <w:shd w:val="clear" w:color="auto" w:fill="F2F2F2" w:themeFill="background1" w:themeFillShade="F2"/>
+      </w:tcPr>
+    </w:tblStylePr>
+    <w:tblStylePr w:type="neCell">
+      <w:tblPr/>
+      <w:tcPr>
+        <w:tcBorders>
+          <w:left w:val="nil"/>
+        </w:tcBorders>
+      </w:tcPr>
+    </w:tblStylePr>
+    <w:tblStylePr w:type="nwCell">
+      <w:tblPr/>
+      <w:tcPr>
+        <w:tcBorders>
+          <w:right w:val="nil"/>
+        </w:tcBorders>
+      </w:tcPr>
+    </w:tblStylePr>
+    <w:tblStylePr w:type="seCell">
+      <w:tblPr/>
+      <w:tcPr>
+        <w:tcBorders>
+          <w:left w:val="nil"/>
+        </w:tcBorders>
+      </w:tcPr>
+    </w:tblStylePr>
+    <w:tblStylePr w:type="swCell">
+      <w:tblPr/>
+      <w:tcPr>
+        <w:tcBorders>
+          <w:right w:val="nil"/>
+        </w:tcBorders>
+      </w:tcPr>
+    </w:tblStylePr>
   </w:style>
 </w:styles>
 </file>
@@ -4574,7 +6204,7 @@
 </file>
 
 <file path=customXml/itemProps1.xml><?xml version="1.0" encoding="utf-8"?>
-<ds:datastoreItem xmlns:ds="http://schemas.openxmlformats.org/officeDocument/2006/customXml" ds:itemID="{96090AD4-18DD-45F7-B7E4-16A050F4D2A7}">
+<ds:datastoreItem xmlns:ds="http://schemas.openxmlformats.org/officeDocument/2006/customXml" ds:itemID="{EBEB0B5B-894F-4021-A68A-D0706319C2CB}">
   <ds:schemaRefs>
     <ds:schemaRef ds:uri="http://schemas.openxmlformats.org/officeDocument/2006/bibliography"/>
   </ds:schemaRefs>

</xml_diff>

<commit_message>
main artitecture set up
</commit_message>
<xml_diff>
--- a/HSAProjectReport.docx
+++ b/HSAProjectReport.docx
@@ -1058,7 +1058,35 @@
           <w:rFonts w:ascii="Times New Roman" w:eastAsiaTheme="minorEastAsia" w:hAnsi="Times New Roman" w:cs="Times New Roman"/>
           <w:sz w:val="24"/>
         </w:rPr>
-        <w:t xml:space="preserve">. To find </w:t>
+        <w:t xml:space="preserve">. </w:t>
+      </w:r>
+      <w:r>
+        <w:rPr>
+          <w:rFonts w:ascii="Times New Roman" w:eastAsiaTheme="minorEastAsia" w:hAnsi="Times New Roman" w:cs="Times New Roman"/>
+          <w:sz w:val="24"/>
+        </w:rPr>
+        <w:t xml:space="preserve">To find </w:t>
+      </w:r>
+      <w:r>
+        <w:rPr>
+          <w:rFonts w:ascii="Times New Roman" w:eastAsiaTheme="minorEastAsia" w:hAnsi="Times New Roman" w:cs="Times New Roman"/>
+          <w:sz w:val="24"/>
+        </w:rPr>
+        <w:t>the</w:t>
+      </w:r>
+      <w:r>
+        <w:rPr>
+          <w:rFonts w:ascii="Times New Roman" w:eastAsiaTheme="minorEastAsia" w:hAnsi="Times New Roman" w:cs="Times New Roman"/>
+          <w:sz w:val="24"/>
+        </w:rPr>
+        <w:t xml:space="preserve"> remainder, subtract Q*D from N. </w:t>
+      </w:r>
+      <w:r>
+        <w:rPr>
+          <w:rFonts w:ascii="Times New Roman" w:eastAsiaTheme="minorEastAsia" w:hAnsi="Times New Roman" w:cs="Times New Roman"/>
+          <w:sz w:val="24"/>
+        </w:rPr>
+        <w:t xml:space="preserve">To find </w:t>
       </w:r>
       <m:oMath>
         <m:sSub>
@@ -1096,15 +1124,7 @@
           <w:rFonts w:ascii="Times New Roman" w:eastAsiaTheme="minorEastAsia" w:hAnsi="Times New Roman" w:cs="Times New Roman"/>
           <w:sz w:val="24"/>
         </w:rPr>
-        <w:t xml:space="preserve"> the same method for finding the previous IA is used, to find the average point in the </w:t>
-      </w:r>
-      <w:r>
-        <w:rPr>
-          <w:rFonts w:ascii="Times New Roman" w:eastAsiaTheme="minorEastAsia" w:hAnsi="Times New Roman" w:cs="Times New Roman"/>
-          <w:sz w:val="24"/>
-        </w:rPr>
-        <w:lastRenderedPageBreak/>
-        <w:t>range (a</w:t>
+        <w:t xml:space="preserve"> the same method for finding the previous IA is used, to find the average point in the range (a</w:t>
       </w:r>
       <w:r>
         <w:rPr>
@@ -1214,8 +1234,6 @@
               </w:rPr>
               <m:t>n</m:t>
             </m:r>
-            <w:bookmarkStart w:id="0" w:name="_GoBack"/>
-            <w:bookmarkEnd w:id="0"/>
           </m:sub>
         </m:sSub>
       </m:oMath>
@@ -1224,7 +1242,15 @@
           <w:rFonts w:ascii="Times New Roman" w:eastAsiaTheme="minorEastAsia" w:hAnsi="Times New Roman" w:cs="Times New Roman"/>
           <w:sz w:val="24"/>
         </w:rPr>
-        <w:t>, Subtract 2 by D*</w:t>
+        <w:t xml:space="preserve">, </w:t>
+      </w:r>
+      <w:r>
+        <w:rPr>
+          <w:rFonts w:ascii="Times New Roman" w:eastAsiaTheme="minorEastAsia" w:hAnsi="Times New Roman" w:cs="Times New Roman"/>
+          <w:sz w:val="24"/>
+        </w:rPr>
+        <w:lastRenderedPageBreak/>
+        <w:t>Subtract 2 by D*</w:t>
       </w:r>
       <m:oMath>
         <m:sSub>
@@ -3740,7 +3766,16 @@
           <w:rFonts w:ascii="Times New Roman" w:hAnsi="Times New Roman" w:cs="Times New Roman"/>
           <w:sz w:val="24"/>
         </w:rPr>
-        <w:t>[probably reference his lectures and the shared code]</w:t>
+        <w:t>[probably reference his lectures and the sh</w:t>
+      </w:r>
+      <w:bookmarkStart w:id="0" w:name="_GoBack"/>
+      <w:bookmarkEnd w:id="0"/>
+      <w:r>
+        <w:rPr>
+          <w:rFonts w:ascii="Times New Roman" w:hAnsi="Times New Roman" w:cs="Times New Roman"/>
+          <w:sz w:val="24"/>
+        </w:rPr>
+        <w:t>ared code]</w:t>
       </w:r>
     </w:p>
     <w:p>
@@ -3763,1045 +3798,18 @@
     <w:p>
       <w:pPr>
         <w:spacing w:after="0" w:line="480" w:lineRule="auto"/>
-        <w:jc w:val="center"/>
-        <w:rPr>
-          <w:rFonts w:ascii="Times New Roman" w:hAnsi="Times New Roman" w:cs="Times New Roman"/>
-          <w:sz w:val="24"/>
-        </w:rPr>
-      </w:pPr>
-      <w:r>
-        <w:rPr>
-          <w:rFonts w:ascii="Times New Roman" w:hAnsi="Times New Roman" w:cs="Times New Roman"/>
-          <w:sz w:val="24"/>
-        </w:rPr>
-        <w:t>?????</w:t>
-      </w:r>
-    </w:p>
-    <w:p>
-      <w:pPr>
-        <w:spacing w:after="0" w:line="480" w:lineRule="auto"/>
-        <w:jc w:val="center"/>
-        <w:rPr>
-          <w:rFonts w:ascii="Times New Roman" w:hAnsi="Times New Roman" w:cs="Times New Roman"/>
-          <w:sz w:val="24"/>
-        </w:rPr>
-      </w:pPr>
-      <w:r>
-        <w:rPr>
-          <w:rFonts w:ascii="Times New Roman" w:hAnsi="Times New Roman" w:cs="Times New Roman"/>
-          <w:b/>
-          <w:sz w:val="24"/>
-        </w:rPr>
-        <w:t xml:space="preserve">Spare already written </w:t>
-      </w:r>
-      <w:proofErr w:type="spellStart"/>
-      <w:r>
-        <w:rPr>
-          <w:rFonts w:ascii="Times New Roman" w:hAnsi="Times New Roman" w:cs="Times New Roman"/>
-          <w:b/>
-          <w:sz w:val="24"/>
-        </w:rPr>
-        <w:t>aprts</w:t>
-      </w:r>
-      <w:proofErr w:type="spellEnd"/>
-    </w:p>
-    <w:p>
-      <w:pPr>
-        <w:spacing w:after="0" w:line="480" w:lineRule="auto"/>
-        <w:rPr>
-          <w:rFonts w:ascii="Times New Roman" w:hAnsi="Times New Roman" w:cs="Times New Roman"/>
-          <w:sz w:val="24"/>
-        </w:rPr>
-      </w:pPr>
-      <w:r>
-        <w:rPr>
-          <w:rFonts w:ascii="Times New Roman" w:hAnsi="Times New Roman" w:cs="Times New Roman"/>
-          <w:sz w:val="24"/>
-        </w:rPr>
-        <w:tab/>
-        <w:t>To first start this process, it’s important to know the algorithm that we are using to complete this entire project. We are using Goldschmidt’s iteration to use a multiplier to iteratively solve a division problem. In this project we were to work in 16 bits, 15 being fractional, so we are dividing floating point numbers [1,2).</w:t>
-      </w:r>
-    </w:p>
-    <w:p>
-      <w:pPr>
-        <w:spacing w:after="0" w:line="480" w:lineRule="auto"/>
-        <w:rPr>
-          <w:rFonts w:ascii="Times New Roman" w:hAnsi="Times New Roman" w:cs="Times New Roman"/>
-          <w:sz w:val="24"/>
-        </w:rPr>
-      </w:pPr>
-      <w:r>
-        <w:rPr>
-          <w:rFonts w:ascii="Times New Roman" w:hAnsi="Times New Roman" w:cs="Times New Roman"/>
-          <w:sz w:val="24"/>
-        </w:rPr>
-        <w:tab/>
-        <w:t xml:space="preserve">Goldschmidt’s iteration works like this. Instead of creating a new form of architecture for division, we multiply by the inverse of the denominator. </w:t>
-      </w:r>
-    </w:p>
-    <w:p>
-      <w:pPr>
-        <w:spacing w:after="0" w:line="480" w:lineRule="auto"/>
-        <w:rPr>
-          <w:rFonts w:ascii="Times New Roman" w:eastAsiaTheme="minorEastAsia" w:hAnsi="Times New Roman" w:cs="Times New Roman"/>
-          <w:sz w:val="24"/>
-        </w:rPr>
-      </w:pPr>
-      <m:oMathPara>
-        <m:oMath>
-          <m:f>
-            <m:fPr>
-              <m:ctrlPr>
-                <w:rPr>
-                  <w:rFonts w:ascii="Cambria Math" w:hAnsi="Cambria Math" w:cs="Times New Roman"/>
-                  <w:i/>
-                  <w:sz w:val="24"/>
-                </w:rPr>
-              </m:ctrlPr>
-            </m:fPr>
-            <m:num>
-              <m:r>
-                <w:rPr>
-                  <w:rFonts w:ascii="Cambria Math" w:hAnsi="Cambria Math" w:cs="Times New Roman"/>
-                  <w:sz w:val="24"/>
-                </w:rPr>
-                <m:t>N</m:t>
-              </m:r>
-            </m:num>
-            <m:den>
-              <m:r>
-                <w:rPr>
-                  <w:rFonts w:ascii="Cambria Math" w:hAnsi="Cambria Math" w:cs="Times New Roman"/>
-                  <w:sz w:val="24"/>
-                </w:rPr>
-                <m:t>D</m:t>
-              </m:r>
-            </m:den>
-          </m:f>
-          <m:r>
-            <w:rPr>
-              <w:rFonts w:ascii="Cambria Math" w:hAnsi="Cambria Math" w:cs="Times New Roman"/>
-              <w:sz w:val="24"/>
-            </w:rPr>
-            <m:t>→N*</m:t>
-          </m:r>
-          <m:f>
-            <m:fPr>
-              <m:ctrlPr>
-                <w:rPr>
-                  <w:rFonts w:ascii="Cambria Math" w:hAnsi="Cambria Math" w:cs="Times New Roman"/>
-                  <w:i/>
-                  <w:sz w:val="24"/>
-                </w:rPr>
-              </m:ctrlPr>
-            </m:fPr>
-            <m:num>
-              <m:r>
-                <w:rPr>
-                  <w:rFonts w:ascii="Cambria Math" w:hAnsi="Cambria Math" w:cs="Times New Roman"/>
-                  <w:sz w:val="24"/>
-                </w:rPr>
-                <m:t>1</m:t>
-              </m:r>
-            </m:num>
-            <m:den>
-              <m:r>
-                <w:rPr>
-                  <w:rFonts w:ascii="Cambria Math" w:hAnsi="Cambria Math" w:cs="Times New Roman"/>
-                  <w:sz w:val="24"/>
-                </w:rPr>
-                <m:t>D</m:t>
-              </m:r>
-            </m:den>
-          </m:f>
-        </m:oMath>
-      </m:oMathPara>
-    </w:p>
-    <w:p>
-      <w:pPr>
-        <w:spacing w:after="0" w:line="480" w:lineRule="auto"/>
-        <w:rPr>
-          <w:rFonts w:ascii="Times New Roman" w:eastAsiaTheme="minorEastAsia" w:hAnsi="Times New Roman" w:cs="Times New Roman"/>
-          <w:sz w:val="24"/>
-        </w:rPr>
-      </w:pPr>
-      <w:r>
-        <w:rPr>
-          <w:rFonts w:ascii="Times New Roman" w:eastAsiaTheme="minorEastAsia" w:hAnsi="Times New Roman" w:cs="Times New Roman"/>
-          <w:sz w:val="24"/>
-        </w:rPr>
-        <w:lastRenderedPageBreak/>
-        <w:tab/>
-        <w:t xml:space="preserve">However, if when this is taken to a formula as in the Newton-Raphan architecture you haft to multiply the final approximation for </w:t>
-      </w:r>
-      <w:r>
-        <w:rPr>
-          <w:rFonts w:ascii="Times New Roman" w:eastAsiaTheme="minorEastAsia" w:hAnsi="Times New Roman" w:cs="Times New Roman"/>
-          <w:b/>
-          <w:sz w:val="24"/>
-        </w:rPr>
-        <w:t>1/d</w:t>
-      </w:r>
-      <w:r>
-        <w:rPr>
-          <w:rFonts w:ascii="Times New Roman" w:eastAsiaTheme="minorEastAsia" w:hAnsi="Times New Roman" w:cs="Times New Roman"/>
-          <w:sz w:val="24"/>
-        </w:rPr>
-        <w:t xml:space="preserve"> by N again. Instead with the Goldschmidt’s method, we use our approximate values, and we multiply both top and bottom, until we reach our required accuracy.</w:t>
-      </w:r>
-    </w:p>
-    <w:p>
-      <w:pPr>
-        <w:spacing w:after="0" w:line="480" w:lineRule="auto"/>
-        <w:jc w:val="center"/>
-        <w:rPr>
-          <w:rFonts w:ascii="Times New Roman" w:eastAsiaTheme="minorEastAsia" w:hAnsi="Times New Roman" w:cs="Times New Roman"/>
-          <w:sz w:val="24"/>
-        </w:rPr>
-      </w:pPr>
-      <m:oMathPara>
-        <m:oMath>
-          <m:f>
-            <m:fPr>
-              <m:ctrlPr>
-                <w:rPr>
-                  <w:rFonts w:ascii="Cambria Math" w:hAnsi="Cambria Math" w:cs="Times New Roman"/>
-                  <w:i/>
-                  <w:sz w:val="24"/>
-                </w:rPr>
-              </m:ctrlPr>
-            </m:fPr>
-            <m:num>
-              <m:r>
-                <w:rPr>
-                  <w:rFonts w:ascii="Cambria Math" w:hAnsi="Cambria Math" w:cs="Times New Roman"/>
-                  <w:sz w:val="24"/>
-                </w:rPr>
-                <m:t>N</m:t>
-              </m:r>
-            </m:num>
-            <m:den>
-              <m:r>
-                <w:rPr>
-                  <w:rFonts w:ascii="Cambria Math" w:hAnsi="Cambria Math" w:cs="Times New Roman"/>
-                  <w:sz w:val="24"/>
-                </w:rPr>
-                <m:t>D</m:t>
-              </m:r>
-            </m:den>
-          </m:f>
-          <m:r>
-            <w:rPr>
-              <w:rFonts w:ascii="Cambria Math" w:hAnsi="Cambria Math" w:cs="Times New Roman"/>
-              <w:sz w:val="24"/>
-            </w:rPr>
-            <m:t>*</m:t>
-          </m:r>
-          <m:f>
-            <m:fPr>
-              <m:ctrlPr>
-                <w:rPr>
-                  <w:rFonts w:ascii="Cambria Math" w:hAnsi="Cambria Math" w:cs="Times New Roman"/>
-                  <w:i/>
-                  <w:sz w:val="24"/>
-                </w:rPr>
-              </m:ctrlPr>
-            </m:fPr>
-            <m:num>
-              <m:sSub>
-                <m:sSubPr>
-                  <m:ctrlPr>
-                    <w:rPr>
-                      <w:rFonts w:ascii="Cambria Math" w:hAnsi="Cambria Math" w:cs="Times New Roman"/>
-                      <w:i/>
-                      <w:sz w:val="24"/>
-                    </w:rPr>
-                  </m:ctrlPr>
-                </m:sSubPr>
-                <m:e>
-                  <m:r>
-                    <w:rPr>
-                      <w:rFonts w:ascii="Cambria Math" w:hAnsi="Cambria Math" w:cs="Times New Roman"/>
-                      <w:sz w:val="24"/>
-                    </w:rPr>
-                    <m:t>K</m:t>
-                  </m:r>
-                </m:e>
-                <m:sub>
-                  <m:r>
-                    <w:rPr>
-                      <w:rFonts w:ascii="Cambria Math" w:hAnsi="Cambria Math" w:cs="Times New Roman"/>
-                      <w:sz w:val="24"/>
-                    </w:rPr>
-                    <m:t>0</m:t>
-                  </m:r>
-                </m:sub>
-              </m:sSub>
-              <m:sSub>
-                <m:sSubPr>
-                  <m:ctrlPr>
-                    <w:rPr>
-                      <w:rFonts w:ascii="Cambria Math" w:hAnsi="Cambria Math" w:cs="Times New Roman"/>
-                      <w:i/>
-                      <w:sz w:val="24"/>
-                    </w:rPr>
-                  </m:ctrlPr>
-                </m:sSubPr>
-                <m:e>
-                  <m:r>
-                    <w:rPr>
-                      <w:rFonts w:ascii="Cambria Math" w:hAnsi="Cambria Math" w:cs="Times New Roman"/>
-                      <w:sz w:val="24"/>
-                    </w:rPr>
-                    <m:t>K</m:t>
-                  </m:r>
-                </m:e>
-                <m:sub>
-                  <m:r>
-                    <w:rPr>
-                      <w:rFonts w:ascii="Cambria Math" w:hAnsi="Cambria Math" w:cs="Times New Roman"/>
-                      <w:sz w:val="24"/>
-                    </w:rPr>
-                    <m:t>1</m:t>
-                  </m:r>
-                </m:sub>
-              </m:sSub>
-              <m:sSub>
-                <m:sSubPr>
-                  <m:ctrlPr>
-                    <w:rPr>
-                      <w:rFonts w:ascii="Cambria Math" w:hAnsi="Cambria Math" w:cs="Times New Roman"/>
-                      <w:i/>
-                      <w:sz w:val="24"/>
-                    </w:rPr>
-                  </m:ctrlPr>
-                </m:sSubPr>
-                <m:e>
-                  <m:r>
-                    <w:rPr>
-                      <w:rFonts w:ascii="Cambria Math" w:hAnsi="Cambria Math" w:cs="Times New Roman"/>
-                      <w:sz w:val="24"/>
-                    </w:rPr>
-                    <m:t>K</m:t>
-                  </m:r>
-                </m:e>
-                <m:sub>
-                  <m:r>
-                    <w:rPr>
-                      <w:rFonts w:ascii="Cambria Math" w:hAnsi="Cambria Math" w:cs="Times New Roman"/>
-                      <w:sz w:val="24"/>
-                    </w:rPr>
-                    <m:t>2</m:t>
-                  </m:r>
-                </m:sub>
-              </m:sSub>
-              <m:r>
-                <w:rPr>
-                  <w:rFonts w:ascii="Cambria Math" w:hAnsi="Cambria Math" w:cs="Times New Roman"/>
-                  <w:sz w:val="24"/>
-                </w:rPr>
-                <m:t xml:space="preserve"> .  .  .  </m:t>
-              </m:r>
-              <m:sSub>
-                <m:sSubPr>
-                  <m:ctrlPr>
-                    <w:rPr>
-                      <w:rFonts w:ascii="Cambria Math" w:hAnsi="Cambria Math" w:cs="Times New Roman"/>
-                      <w:i/>
-                      <w:sz w:val="24"/>
-                    </w:rPr>
-                  </m:ctrlPr>
-                </m:sSubPr>
-                <m:e>
-                  <m:r>
-                    <w:rPr>
-                      <w:rFonts w:ascii="Cambria Math" w:hAnsi="Cambria Math" w:cs="Times New Roman"/>
-                      <w:sz w:val="24"/>
-                    </w:rPr>
-                    <m:t>K</m:t>
-                  </m:r>
-                </m:e>
-                <m:sub>
-                  <m:r>
-                    <w:rPr>
-                      <w:rFonts w:ascii="Cambria Math" w:hAnsi="Cambria Math" w:cs="Times New Roman"/>
-                      <w:sz w:val="24"/>
-                    </w:rPr>
-                    <m:t>n</m:t>
-                  </m:r>
-                </m:sub>
-              </m:sSub>
-            </m:num>
-            <m:den>
-              <m:sSub>
-                <m:sSubPr>
-                  <m:ctrlPr>
-                    <w:rPr>
-                      <w:rFonts w:ascii="Cambria Math" w:hAnsi="Cambria Math" w:cs="Times New Roman"/>
-                      <w:i/>
-                      <w:sz w:val="24"/>
-                    </w:rPr>
-                  </m:ctrlPr>
-                </m:sSubPr>
-                <m:e>
-                  <m:r>
-                    <w:rPr>
-                      <w:rFonts w:ascii="Cambria Math" w:hAnsi="Cambria Math" w:cs="Times New Roman"/>
-                      <w:sz w:val="24"/>
-                    </w:rPr>
-                    <m:t>K</m:t>
-                  </m:r>
-                </m:e>
-                <m:sub>
-                  <m:r>
-                    <w:rPr>
-                      <w:rFonts w:ascii="Cambria Math" w:hAnsi="Cambria Math" w:cs="Times New Roman"/>
-                      <w:sz w:val="24"/>
-                    </w:rPr>
-                    <m:t>0</m:t>
-                  </m:r>
-                </m:sub>
-              </m:sSub>
-              <m:sSub>
-                <m:sSubPr>
-                  <m:ctrlPr>
-                    <w:rPr>
-                      <w:rFonts w:ascii="Cambria Math" w:hAnsi="Cambria Math" w:cs="Times New Roman"/>
-                      <w:i/>
-                      <w:sz w:val="24"/>
-                    </w:rPr>
-                  </m:ctrlPr>
-                </m:sSubPr>
-                <m:e>
-                  <m:r>
-                    <w:rPr>
-                      <w:rFonts w:ascii="Cambria Math" w:hAnsi="Cambria Math" w:cs="Times New Roman"/>
-                      <w:sz w:val="24"/>
-                    </w:rPr>
-                    <m:t>K</m:t>
-                  </m:r>
-                </m:e>
-                <m:sub>
-                  <m:r>
-                    <w:rPr>
-                      <w:rFonts w:ascii="Cambria Math" w:hAnsi="Cambria Math" w:cs="Times New Roman"/>
-                      <w:sz w:val="24"/>
-                    </w:rPr>
-                    <m:t>1</m:t>
-                  </m:r>
-                </m:sub>
-              </m:sSub>
-              <m:sSub>
-                <m:sSubPr>
-                  <m:ctrlPr>
-                    <w:rPr>
-                      <w:rFonts w:ascii="Cambria Math" w:hAnsi="Cambria Math" w:cs="Times New Roman"/>
-                      <w:i/>
-                      <w:sz w:val="24"/>
-                    </w:rPr>
-                  </m:ctrlPr>
-                </m:sSubPr>
-                <m:e>
-                  <m:r>
-                    <w:rPr>
-                      <w:rFonts w:ascii="Cambria Math" w:hAnsi="Cambria Math" w:cs="Times New Roman"/>
-                      <w:sz w:val="24"/>
-                    </w:rPr>
-                    <m:t>K</m:t>
-                  </m:r>
-                </m:e>
-                <m:sub>
-                  <m:r>
-                    <w:rPr>
-                      <w:rFonts w:ascii="Cambria Math" w:hAnsi="Cambria Math" w:cs="Times New Roman"/>
-                      <w:sz w:val="24"/>
-                    </w:rPr>
-                    <m:t>2</m:t>
-                  </m:r>
-                </m:sub>
-              </m:sSub>
-              <m:r>
-                <w:rPr>
-                  <w:rFonts w:ascii="Cambria Math" w:hAnsi="Cambria Math" w:cs="Times New Roman"/>
-                  <w:sz w:val="24"/>
-                </w:rPr>
-                <m:t xml:space="preserve">.  .  .  </m:t>
-              </m:r>
-              <m:sSub>
-                <m:sSubPr>
-                  <m:ctrlPr>
-                    <w:rPr>
-                      <w:rFonts w:ascii="Cambria Math" w:hAnsi="Cambria Math" w:cs="Times New Roman"/>
-                      <w:i/>
-                      <w:sz w:val="24"/>
-                    </w:rPr>
-                  </m:ctrlPr>
-                </m:sSubPr>
-                <m:e>
-                  <m:r>
-                    <w:rPr>
-                      <w:rFonts w:ascii="Cambria Math" w:hAnsi="Cambria Math" w:cs="Times New Roman"/>
-                      <w:sz w:val="24"/>
-                    </w:rPr>
-                    <m:t>K</m:t>
-                  </m:r>
-                </m:e>
-                <m:sub>
-                  <m:r>
-                    <w:rPr>
-                      <w:rFonts w:ascii="Cambria Math" w:hAnsi="Cambria Math" w:cs="Times New Roman"/>
-                      <w:sz w:val="24"/>
-                    </w:rPr>
-                    <m:t>n</m:t>
-                  </m:r>
-                </m:sub>
-              </m:sSub>
-            </m:den>
-          </m:f>
-        </m:oMath>
-      </m:oMathPara>
-    </w:p>
-    <w:p>
-      <w:pPr>
-        <w:spacing w:after="0" w:line="480" w:lineRule="auto"/>
-        <w:rPr>
-          <w:rFonts w:ascii="Times New Roman" w:eastAsiaTheme="minorEastAsia" w:hAnsi="Times New Roman" w:cs="Times New Roman"/>
-          <w:sz w:val="24"/>
-        </w:rPr>
-      </w:pPr>
-      <w:r>
-        <w:rPr>
-          <w:rFonts w:ascii="Times New Roman" w:eastAsiaTheme="minorEastAsia" w:hAnsi="Times New Roman" w:cs="Times New Roman"/>
-          <w:sz w:val="24"/>
-        </w:rPr>
-        <w:tab/>
-        <w:t>Where K</w:t>
-      </w:r>
-      <w:r>
-        <w:rPr>
-          <w:rFonts w:ascii="Times New Roman" w:eastAsiaTheme="minorEastAsia" w:hAnsi="Times New Roman" w:cs="Times New Roman"/>
-          <w:sz w:val="24"/>
-          <w:vertAlign w:val="subscript"/>
-        </w:rPr>
-        <w:t>0</w:t>
-      </w:r>
-      <w:r>
-        <w:rPr>
-          <w:rFonts w:ascii="Times New Roman" w:eastAsiaTheme="minorEastAsia" w:hAnsi="Times New Roman" w:cs="Times New Roman"/>
-          <w:sz w:val="24"/>
-        </w:rPr>
-        <w:t xml:space="preserve"> is our approximate value, and </w:t>
-      </w:r>
-      <m:oMath>
-        <m:sSub>
-          <m:sSubPr>
-            <m:ctrlPr>
-              <w:rPr>
-                <w:rFonts w:ascii="Cambria Math" w:eastAsiaTheme="minorEastAsia" w:hAnsi="Cambria Math" w:cs="Times New Roman"/>
-                <w:i/>
-                <w:sz w:val="24"/>
-              </w:rPr>
-            </m:ctrlPr>
-          </m:sSubPr>
-          <m:e>
-            <m:r>
-              <w:rPr>
-                <w:rFonts w:ascii="Cambria Math" w:eastAsiaTheme="minorEastAsia" w:hAnsi="Cambria Math" w:cs="Times New Roman"/>
-                <w:sz w:val="24"/>
-              </w:rPr>
-              <m:t>K</m:t>
-            </m:r>
-          </m:e>
-          <m:sub>
-            <m:r>
-              <w:rPr>
-                <w:rFonts w:ascii="Cambria Math" w:eastAsiaTheme="minorEastAsia" w:hAnsi="Cambria Math" w:cs="Times New Roman"/>
-                <w:sz w:val="24"/>
-              </w:rPr>
-              <m:t>n</m:t>
-            </m:r>
-          </m:sub>
-        </m:sSub>
-        <m:r>
-          <w:rPr>
-            <w:rFonts w:ascii="Cambria Math" w:eastAsiaTheme="minorEastAsia" w:hAnsi="Cambria Math" w:cs="Times New Roman"/>
-            <w:sz w:val="24"/>
-          </w:rPr>
-          <m:t>=2-</m:t>
-        </m:r>
-        <m:sSub>
-          <m:sSubPr>
-            <m:ctrlPr>
-              <w:rPr>
-                <w:rFonts w:ascii="Cambria Math" w:eastAsiaTheme="minorEastAsia" w:hAnsi="Cambria Math" w:cs="Times New Roman"/>
-                <w:i/>
-                <w:sz w:val="24"/>
-              </w:rPr>
-            </m:ctrlPr>
-          </m:sSubPr>
-          <m:e>
-            <m:r>
-              <w:rPr>
-                <w:rFonts w:ascii="Cambria Math" w:eastAsiaTheme="minorEastAsia" w:hAnsi="Cambria Math" w:cs="Times New Roman"/>
-                <w:sz w:val="24"/>
-              </w:rPr>
-              <m:t>r</m:t>
-            </m:r>
-          </m:e>
-          <m:sub>
-            <m:r>
-              <w:rPr>
-                <w:rFonts w:ascii="Cambria Math" w:eastAsiaTheme="minorEastAsia" w:hAnsi="Cambria Math" w:cs="Times New Roman"/>
-                <w:sz w:val="24"/>
-              </w:rPr>
-              <m:t>n-1</m:t>
-            </m:r>
-          </m:sub>
-        </m:sSub>
-      </m:oMath>
-      <w:r>
-        <w:rPr>
-          <w:rFonts w:ascii="Times New Roman" w:eastAsiaTheme="minorEastAsia" w:hAnsi="Times New Roman" w:cs="Times New Roman"/>
-          <w:sz w:val="24"/>
-        </w:rPr>
-        <w:t>. We step through the iteration in the following steps:</w:t>
-      </w:r>
-    </w:p>
-    <w:p>
-      <w:pPr>
-        <w:pStyle w:val="ListParagraph"/>
-        <w:numPr>
-          <w:ilvl w:val="0"/>
-          <w:numId w:val="1"/>
-        </w:numPr>
-        <w:spacing w:after="0" w:line="480" w:lineRule="auto"/>
-        <w:rPr>
-          <w:rFonts w:ascii="Times New Roman" w:hAnsi="Times New Roman" w:cs="Times New Roman"/>
-          <w:sz w:val="24"/>
-        </w:rPr>
-      </w:pPr>
-      <w:r>
-        <w:rPr>
-          <w:rFonts w:ascii="Times New Roman" w:hAnsi="Times New Roman" w:cs="Times New Roman"/>
-          <w:sz w:val="24"/>
-        </w:rPr>
-        <w:t>Get our initial value, and store it in K</w:t>
-      </w:r>
-      <w:r>
-        <w:rPr>
-          <w:rFonts w:ascii="Times New Roman" w:hAnsi="Times New Roman" w:cs="Times New Roman"/>
-          <w:sz w:val="24"/>
-          <w:vertAlign w:val="subscript"/>
-        </w:rPr>
-        <w:t>0</w:t>
-      </w:r>
-      <w:r>
-        <w:rPr>
-          <w:rFonts w:ascii="Times New Roman" w:hAnsi="Times New Roman" w:cs="Times New Roman"/>
-          <w:sz w:val="24"/>
-        </w:rPr>
-        <w:t>.</w:t>
-      </w:r>
-    </w:p>
-    <w:p>
-      <w:pPr>
-        <w:pStyle w:val="ListParagraph"/>
-        <w:numPr>
-          <w:ilvl w:val="0"/>
-          <w:numId w:val="1"/>
-        </w:numPr>
-        <w:spacing w:after="0" w:line="480" w:lineRule="auto"/>
-        <w:rPr>
-          <w:rFonts w:ascii="Times New Roman" w:hAnsi="Times New Roman" w:cs="Times New Roman"/>
-          <w:sz w:val="24"/>
-        </w:rPr>
-      </w:pPr>
-      <w:r>
-        <w:rPr>
-          <w:rFonts w:ascii="Times New Roman" w:hAnsi="Times New Roman" w:cs="Times New Roman"/>
-          <w:sz w:val="24"/>
-        </w:rPr>
-        <w:t>Multiply N by K</w:t>
-      </w:r>
-      <w:r>
-        <w:rPr>
-          <w:rFonts w:ascii="Times New Roman" w:hAnsi="Times New Roman" w:cs="Times New Roman"/>
-          <w:sz w:val="24"/>
-          <w:vertAlign w:val="subscript"/>
-        </w:rPr>
-        <w:t>0</w:t>
-      </w:r>
-      <w:r>
-        <w:rPr>
-          <w:rFonts w:ascii="Times New Roman" w:hAnsi="Times New Roman" w:cs="Times New Roman"/>
-          <w:sz w:val="24"/>
-        </w:rPr>
-        <w:t>, and store the result.</w:t>
-      </w:r>
-    </w:p>
-    <w:p>
-      <w:pPr>
-        <w:pStyle w:val="ListParagraph"/>
-        <w:numPr>
-          <w:ilvl w:val="0"/>
-          <w:numId w:val="1"/>
-        </w:numPr>
-        <w:spacing w:after="0" w:line="480" w:lineRule="auto"/>
-        <w:rPr>
-          <w:rFonts w:ascii="Times New Roman" w:hAnsi="Times New Roman" w:cs="Times New Roman"/>
-          <w:sz w:val="24"/>
-        </w:rPr>
-      </w:pPr>
-      <w:r>
-        <w:rPr>
-          <w:rFonts w:ascii="Times New Roman" w:hAnsi="Times New Roman" w:cs="Times New Roman"/>
-          <w:sz w:val="24"/>
-        </w:rPr>
-        <w:t>Multiply D by K</w:t>
-      </w:r>
-      <w:r>
-        <w:rPr>
-          <w:rFonts w:ascii="Times New Roman" w:hAnsi="Times New Roman" w:cs="Times New Roman"/>
-          <w:sz w:val="24"/>
-          <w:vertAlign w:val="subscript"/>
-        </w:rPr>
-        <w:t>0</w:t>
-      </w:r>
-      <w:r>
-        <w:rPr>
-          <w:rFonts w:ascii="Times New Roman" w:hAnsi="Times New Roman" w:cs="Times New Roman"/>
-          <w:sz w:val="24"/>
-        </w:rPr>
-        <w:t>, which is r</w:t>
-      </w:r>
-      <w:r>
-        <w:rPr>
-          <w:rFonts w:ascii="Times New Roman" w:hAnsi="Times New Roman" w:cs="Times New Roman"/>
-          <w:sz w:val="24"/>
-          <w:vertAlign w:val="subscript"/>
-        </w:rPr>
-        <w:t>0</w:t>
-      </w:r>
-      <w:r>
-        <w:rPr>
-          <w:rFonts w:ascii="Times New Roman" w:hAnsi="Times New Roman" w:cs="Times New Roman"/>
-          <w:sz w:val="24"/>
-        </w:rPr>
-        <w:t>, and store the result.</w:t>
-      </w:r>
-    </w:p>
-    <w:p>
-      <w:pPr>
-        <w:pStyle w:val="ListParagraph"/>
-        <w:numPr>
-          <w:ilvl w:val="0"/>
-          <w:numId w:val="1"/>
-        </w:numPr>
-        <w:spacing w:after="0" w:line="480" w:lineRule="auto"/>
-        <w:rPr>
-          <w:rFonts w:ascii="Times New Roman" w:hAnsi="Times New Roman" w:cs="Times New Roman"/>
-          <w:sz w:val="24"/>
-        </w:rPr>
-      </w:pPr>
-      <w:r>
-        <w:rPr>
-          <w:rFonts w:ascii="Times New Roman" w:hAnsi="Times New Roman" w:cs="Times New Roman"/>
-          <w:sz w:val="24"/>
-        </w:rPr>
-        <w:t>Find value K</w:t>
-      </w:r>
-      <w:r>
-        <w:rPr>
-          <w:rFonts w:ascii="Times New Roman" w:hAnsi="Times New Roman" w:cs="Times New Roman"/>
-          <w:sz w:val="24"/>
-          <w:vertAlign w:val="subscript"/>
-        </w:rPr>
-        <w:t>1</w:t>
-      </w:r>
-      <w:r>
-        <w:rPr>
-          <w:rFonts w:ascii="Times New Roman" w:hAnsi="Times New Roman" w:cs="Times New Roman"/>
-          <w:sz w:val="24"/>
-        </w:rPr>
-        <w:t xml:space="preserve"> for the next iteration by subtracting r</w:t>
-      </w:r>
-      <w:r>
-        <w:rPr>
-          <w:rFonts w:ascii="Times New Roman" w:hAnsi="Times New Roman" w:cs="Times New Roman"/>
-          <w:sz w:val="24"/>
-          <w:vertAlign w:val="subscript"/>
-        </w:rPr>
-        <w:t>0</w:t>
-      </w:r>
-      <w:r>
-        <w:rPr>
-          <w:rFonts w:ascii="Times New Roman" w:hAnsi="Times New Roman" w:cs="Times New Roman"/>
-          <w:sz w:val="24"/>
-        </w:rPr>
-        <w:t xml:space="preserve"> from 2.</w:t>
-      </w:r>
-    </w:p>
-    <w:p>
-      <w:pPr>
-        <w:pStyle w:val="ListParagraph"/>
-        <w:numPr>
-          <w:ilvl w:val="0"/>
-          <w:numId w:val="1"/>
-        </w:numPr>
-        <w:spacing w:after="0" w:line="480" w:lineRule="auto"/>
-        <w:rPr>
-          <w:rFonts w:ascii="Times New Roman" w:hAnsi="Times New Roman" w:cs="Times New Roman"/>
-          <w:sz w:val="24"/>
-        </w:rPr>
-      </w:pPr>
-      <w:r>
-        <w:rPr>
-          <w:rFonts w:ascii="Times New Roman" w:hAnsi="Times New Roman" w:cs="Times New Roman"/>
-          <w:sz w:val="24"/>
-        </w:rPr>
-        <w:t>Repeat 1-3 until you reach your desired accuracy.</w:t>
-      </w:r>
-    </w:p>
-    <w:p>
-      <w:pPr>
-        <w:spacing w:after="0" w:line="480" w:lineRule="auto"/>
-        <w:ind w:firstLine="720"/>
-        <w:rPr>
-          <w:rFonts w:ascii="Times New Roman" w:hAnsi="Times New Roman" w:cs="Times New Roman"/>
-          <w:sz w:val="24"/>
-        </w:rPr>
-      </w:pPr>
-      <w:r>
-        <w:rPr>
-          <w:rFonts w:ascii="Times New Roman" w:hAnsi="Times New Roman" w:cs="Times New Roman"/>
-          <w:sz w:val="24"/>
-        </w:rPr>
-        <w:t>Next part to understand our operation is how we select for our initial value. To pick, we simply take the weighted average of our two endpoints, which for our project using floating point numbers, is 1 and 2.</w:t>
-      </w:r>
-    </w:p>
-    <w:p>
-      <w:pPr>
-        <w:spacing w:after="0" w:line="480" w:lineRule="auto"/>
-        <w:ind w:firstLine="720"/>
-        <w:rPr>
-          <w:rFonts w:ascii="Times New Roman" w:eastAsiaTheme="minorEastAsia" w:hAnsi="Times New Roman" w:cs="Times New Roman"/>
-          <w:sz w:val="24"/>
-        </w:rPr>
-      </w:pPr>
-      <m:oMathPara>
-        <m:oMath>
-          <m:r>
-            <w:rPr>
-              <w:rFonts w:ascii="Cambria Math" w:hAnsi="Cambria Math" w:cs="Times New Roman"/>
-              <w:sz w:val="24"/>
-            </w:rPr>
-            <m:t xml:space="preserve">IA= </m:t>
-          </m:r>
-          <m:f>
-            <m:fPr>
-              <m:ctrlPr>
-                <w:rPr>
-                  <w:rFonts w:ascii="Cambria Math" w:hAnsi="Cambria Math" w:cs="Times New Roman"/>
-                  <w:i/>
-                  <w:sz w:val="24"/>
-                </w:rPr>
-              </m:ctrlPr>
-            </m:fPr>
-            <m:num>
-              <m:r>
-                <w:rPr>
-                  <w:rFonts w:ascii="Cambria Math" w:hAnsi="Cambria Math" w:cs="Times New Roman"/>
-                  <w:sz w:val="24"/>
-                </w:rPr>
-                <m:t>a+b</m:t>
-              </m:r>
-            </m:num>
-            <m:den>
-              <m:r>
-                <w:rPr>
-                  <w:rFonts w:ascii="Cambria Math" w:hAnsi="Cambria Math" w:cs="Times New Roman"/>
-                  <w:sz w:val="24"/>
-                </w:rPr>
-                <m:t>2*a*b</m:t>
-              </m:r>
-            </m:den>
-          </m:f>
-        </m:oMath>
-      </m:oMathPara>
-    </w:p>
-    <w:p>
-      <w:pPr>
-        <w:spacing w:after="0" w:line="480" w:lineRule="auto"/>
-        <w:ind w:firstLine="720"/>
-        <w:rPr>
-          <w:rFonts w:ascii="Times New Roman" w:eastAsiaTheme="minorEastAsia" w:hAnsi="Times New Roman" w:cs="Times New Roman"/>
-          <w:sz w:val="24"/>
-        </w:rPr>
-      </w:pPr>
-      <w:r>
-        <w:rPr>
-          <w:rFonts w:ascii="Times New Roman" w:eastAsiaTheme="minorEastAsia" w:hAnsi="Times New Roman" w:cs="Times New Roman"/>
-          <w:sz w:val="24"/>
-        </w:rPr>
-        <w:t>Which when we take our values of 1 and 2,</w:t>
-      </w:r>
-    </w:p>
-    <w:p>
-      <w:pPr>
-        <w:spacing w:after="0" w:line="480" w:lineRule="auto"/>
-        <w:ind w:firstLine="720"/>
-        <w:jc w:val="center"/>
-        <w:rPr>
-          <w:rFonts w:ascii="Times New Roman" w:eastAsiaTheme="minorEastAsia" w:hAnsi="Times New Roman" w:cs="Times New Roman"/>
-          <w:sz w:val="24"/>
-        </w:rPr>
-      </w:pPr>
-      <m:oMathPara>
-        <m:oMath>
-          <m:sSub>
-            <m:sSubPr>
-              <m:ctrlPr>
-                <w:rPr>
-                  <w:rFonts w:ascii="Cambria Math" w:hAnsi="Cambria Math" w:cs="Times New Roman"/>
-                  <w:i/>
-                  <w:sz w:val="24"/>
-                </w:rPr>
-              </m:ctrlPr>
-            </m:sSubPr>
-            <m:e>
-              <m:r>
-                <w:rPr>
-                  <w:rFonts w:ascii="Cambria Math" w:hAnsi="Cambria Math" w:cs="Times New Roman"/>
-                  <w:sz w:val="24"/>
-                </w:rPr>
-                <m:t>K</m:t>
-              </m:r>
-            </m:e>
-            <m:sub>
-              <m:r>
-                <w:rPr>
-                  <w:rFonts w:ascii="Cambria Math" w:hAnsi="Cambria Math" w:cs="Times New Roman"/>
-                  <w:sz w:val="24"/>
-                </w:rPr>
-                <m:t>0</m:t>
-              </m:r>
-            </m:sub>
-          </m:sSub>
-          <m:r>
-            <w:rPr>
-              <w:rFonts w:ascii="Cambria Math" w:hAnsi="Cambria Math" w:cs="Times New Roman"/>
-              <w:sz w:val="24"/>
-            </w:rPr>
-            <m:t>=</m:t>
-          </m:r>
-          <m:f>
-            <m:fPr>
-              <m:ctrlPr>
-                <w:rPr>
-                  <w:rFonts w:ascii="Cambria Math" w:hAnsi="Cambria Math" w:cs="Times New Roman"/>
-                  <w:i/>
-                  <w:sz w:val="24"/>
-                </w:rPr>
-              </m:ctrlPr>
-            </m:fPr>
-            <m:num>
-              <m:r>
-                <w:rPr>
-                  <w:rFonts w:ascii="Cambria Math" w:hAnsi="Cambria Math" w:cs="Times New Roman"/>
-                  <w:sz w:val="24"/>
-                </w:rPr>
-                <m:t>1+2</m:t>
-              </m:r>
-            </m:num>
-            <m:den>
-              <m:r>
-                <w:rPr>
-                  <w:rFonts w:ascii="Cambria Math" w:hAnsi="Cambria Math" w:cs="Times New Roman"/>
-                  <w:sz w:val="24"/>
-                </w:rPr>
-                <m:t>2*1*2</m:t>
-              </m:r>
-            </m:den>
-          </m:f>
-          <m:r>
-            <w:rPr>
-              <w:rFonts w:ascii="Cambria Math" w:hAnsi="Cambria Math" w:cs="Times New Roman"/>
-              <w:sz w:val="24"/>
-            </w:rPr>
-            <m:t>=</m:t>
-          </m:r>
-          <m:f>
-            <m:fPr>
-              <m:ctrlPr>
-                <w:rPr>
-                  <w:rFonts w:ascii="Cambria Math" w:hAnsi="Cambria Math" w:cs="Times New Roman"/>
-                  <w:i/>
-                  <w:sz w:val="24"/>
-                </w:rPr>
-              </m:ctrlPr>
-            </m:fPr>
-            <m:num>
-              <m:r>
-                <w:rPr>
-                  <w:rFonts w:ascii="Cambria Math" w:hAnsi="Cambria Math" w:cs="Times New Roman"/>
-                  <w:sz w:val="24"/>
-                </w:rPr>
-                <m:t>3</m:t>
-              </m:r>
-            </m:num>
-            <m:den>
-              <m:r>
-                <w:rPr>
-                  <w:rFonts w:ascii="Cambria Math" w:hAnsi="Cambria Math" w:cs="Times New Roman"/>
-                  <w:sz w:val="24"/>
-                </w:rPr>
-                <m:t>4</m:t>
-              </m:r>
-            </m:den>
-          </m:f>
-          <m:r>
-            <w:rPr>
-              <w:rFonts w:ascii="Cambria Math" w:hAnsi="Cambria Math" w:cs="Times New Roman"/>
-              <w:sz w:val="24"/>
-            </w:rPr>
-            <m:t>=0.75</m:t>
-          </m:r>
-        </m:oMath>
-      </m:oMathPara>
-    </w:p>
-    <w:p>
-      <w:pPr>
-        <w:spacing w:after="0" w:line="480" w:lineRule="auto"/>
-        <w:ind w:firstLine="720"/>
-        <w:rPr>
-          <w:rFonts w:ascii="Times New Roman" w:hAnsi="Times New Roman" w:cs="Times New Roman"/>
-          <w:sz w:val="24"/>
-        </w:rPr>
-      </w:pPr>
-      <w:r>
-        <w:rPr>
-          <w:rFonts w:ascii="Times New Roman" w:hAnsi="Times New Roman" w:cs="Times New Roman"/>
-          <w:sz w:val="24"/>
-        </w:rPr>
-        <w:t xml:space="preserve">Which is the value we are going to use for the rest of our operation. The only remaining question is how many iterations to go to reach our accuracy of 15 fractional bits. To find that out we </w:t>
-      </w:r>
-      <w:r>
-        <w:rPr>
-          <w:rFonts w:ascii="Times New Roman" w:hAnsi="Times New Roman" w:cs="Times New Roman"/>
-          <w:sz w:val="24"/>
-          <w:highlight w:val="yellow"/>
-        </w:rPr>
-        <w:t>. . .</w:t>
-      </w:r>
-    </w:p>
-    <w:p>
-      <w:pPr>
-        <w:spacing w:after="0" w:line="480" w:lineRule="auto"/>
-        <w:rPr>
-          <w:rFonts w:ascii="Times New Roman" w:hAnsi="Times New Roman" w:cs="Times New Roman"/>
-          <w:sz w:val="24"/>
-        </w:rPr>
-      </w:pPr>
+        <w:rPr>
+          <w:rFonts w:ascii="Times New Roman" w:hAnsi="Times New Roman" w:cs="Times New Roman"/>
+          <w:sz w:val="24"/>
+        </w:rPr>
+      </w:pPr>
+      <w:r>
+        <w:rPr>
+          <w:rFonts w:ascii="Times New Roman" w:hAnsi="Times New Roman" w:cs="Times New Roman"/>
+          <w:sz w:val="24"/>
+        </w:rPr>
+        <w:t>????</w:t>
+      </w:r>
     </w:p>
     <w:sectPr>
       <w:pgSz w:w="12240" w:h="15840"/>
@@ -6204,7 +5212,7 @@
 </file>
 
 <file path=customXml/itemProps1.xml><?xml version="1.0" encoding="utf-8"?>
-<ds:datastoreItem xmlns:ds="http://schemas.openxmlformats.org/officeDocument/2006/customXml" ds:itemID="{EBEB0B5B-894F-4021-A68A-D0706319C2CB}">
+<ds:datastoreItem xmlns:ds="http://schemas.openxmlformats.org/officeDocument/2006/customXml" ds:itemID="{9F7524E5-0D19-4637-B3FB-B8312A1F2BA2}">
   <ds:schemaRefs>
     <ds:schemaRef ds:uri="http://schemas.openxmlformats.org/officeDocument/2006/bibliography"/>
   </ds:schemaRefs>

</xml_diff>